<commit_message>
accountant approve purchase items
</commit_message>
<xml_diff>
--- a/_sandbox/New Functions UPDATED file2.docx
+++ b/_sandbox/New Functions UPDATED file2.docx
@@ -1,6 +1,6 @@
 
 <file path=word/document.xml><?xml version="1.0" encoding="utf-8"?>
-<w:document xmlns:wpc="http://schemas.microsoft.com/office/word/2010/wordprocessingCanvas" xmlns:mc="http://schemas.openxmlformats.org/markup-compatibility/2006" xmlns:o="urn:schemas-microsoft-com:office:office" xmlns:r="http://schemas.openxmlformats.org/officeDocument/2006/relationships" xmlns:m="http://schemas.openxmlformats.org/officeDocument/2006/math" xmlns:v="urn:schemas-microsoft-com:vml" xmlns:wp14="http://schemas.microsoft.com/office/word/2010/wordprocessingDrawing" xmlns:wp="http://schemas.openxmlformats.org/drawingml/2006/wordprocessingDrawing" xmlns:w10="urn:schemas-microsoft-com:office:word" xmlns:w="http://schemas.openxmlformats.org/wordprocessingml/2006/main" xmlns:w14="http://schemas.microsoft.com/office/word/2010/wordml" xmlns:w15="http://schemas.microsoft.com/office/word/2012/wordml" xmlns:wpg="http://schemas.microsoft.com/office/word/2010/wordprocessingGroup" xmlns:wpi="http://schemas.microsoft.com/office/word/2010/wordprocessingInk" xmlns:wne="http://schemas.microsoft.com/office/word/2006/wordml" xmlns:wps="http://schemas.microsoft.com/office/word/2010/wordprocessingShape" mc:Ignorable="w14 w15 wp14">
+<w:document xmlns:ve="http://schemas.openxmlformats.org/markup-compatibility/2006" xmlns:o="urn:schemas-microsoft-com:office:office" xmlns:r="http://schemas.openxmlformats.org/officeDocument/2006/relationships" xmlns:m="http://schemas.openxmlformats.org/officeDocument/2006/math" xmlns:v="urn:schemas-microsoft-com:vml" xmlns:wp="http://schemas.openxmlformats.org/drawingml/2006/wordprocessingDrawing" xmlns:w10="urn:schemas-microsoft-com:office:word" xmlns:w="http://schemas.openxmlformats.org/wordprocessingml/2006/main" xmlns:wne="http://schemas.microsoft.com/office/word/2006/wordml">
   <w:body>
     <w:p>
       <w:pPr>
@@ -780,8 +780,18 @@
           <w:color w:val="538135" w:themeColor="accent6" w:themeShade="BF"/>
           <w:highlight w:val="lightGray"/>
         </w:rPr>
-        <w:t>Doctor availability</w:t>
-      </w:r>
+        <w:t xml:space="preserve">Doctor </w:t>
+      </w:r>
+      <w:proofErr w:type="gramStart"/>
+      <w:r>
+        <w:rPr>
+          <w:rFonts w:ascii="Calibri" w:eastAsia="Times New Roman" w:hAnsi="Calibri" w:cs="Calibri"/>
+          <w:color w:val="538135" w:themeColor="accent6" w:themeShade="BF"/>
+          <w:highlight w:val="lightGray"/>
+        </w:rPr>
+        <w:t>availability</w:t>
+      </w:r>
+      <w:proofErr w:type="gramEnd"/>
     </w:p>
     <w:p>
       <w:pPr>
@@ -885,7 +895,23 @@
           <w:rFonts w:ascii="Calibri" w:eastAsia="Times New Roman" w:hAnsi="Calibri" w:cs="Calibri"/>
           <w:color w:val="00B050"/>
         </w:rPr>
-        <w:t>Manage patient request appointment ,open appointment can be ‘accept’ or reject ‘</w:t>
+        <w:t xml:space="preserve">Manage patient request </w:t>
+      </w:r>
+      <w:proofErr w:type="gramStart"/>
+      <w:r>
+        <w:rPr>
+          <w:rFonts w:ascii="Calibri" w:eastAsia="Times New Roman" w:hAnsi="Calibri" w:cs="Calibri"/>
+          <w:color w:val="00B050"/>
+        </w:rPr>
+        <w:t>appointment ,open</w:t>
+      </w:r>
+      <w:proofErr w:type="gramEnd"/>
+      <w:r>
+        <w:rPr>
+          <w:rFonts w:ascii="Calibri" w:eastAsia="Times New Roman" w:hAnsi="Calibri" w:cs="Calibri"/>
+          <w:color w:val="00B050"/>
+        </w:rPr>
+        <w:t xml:space="preserve"> appointment can be ‘accept’ or reject ‘</w:t>
       </w:r>
     </w:p>
     <w:p>
@@ -1068,8 +1094,16 @@
                     <w:rPr>
                       <w:highlight w:val="yellow"/>
                     </w:rPr>
-                    <w:t xml:space="preserve"> about new appoinment</w:t>
+                    <w:t xml:space="preserve"> about new </w:t>
                   </w:r>
+                  <w:proofErr w:type="spellStart"/>
+                  <w:r>
+                    <w:rPr>
+                      <w:highlight w:val="yellow"/>
+                    </w:rPr>
+                    <w:t>appoinment</w:t>
+                  </w:r>
+                  <w:proofErr w:type="spellEnd"/>
                 </w:p>
               </w:txbxContent>
             </v:textbox>
@@ -1186,7 +1220,7 @@
         <w:tblStyle w:val="TableGrid"/>
         <w:tblW w:w="0" w:type="auto"/>
         <w:tblInd w:w="720" w:type="dxa"/>
-        <w:tblLook w:val="04A0" w:firstRow="1" w:lastRow="0" w:firstColumn="1" w:lastColumn="0" w:noHBand="0" w:noVBand="1"/>
+        <w:tblLook w:val="04A0"/>
       </w:tblPr>
       <w:tblGrid>
         <w:gridCol w:w="1765"/>
@@ -1627,7 +1661,7 @@
       <w:tblPr>
         <w:tblStyle w:val="TableGrid"/>
         <w:tblW w:w="0" w:type="auto"/>
-        <w:tblLook w:val="04A0" w:firstRow="1" w:lastRow="0" w:firstColumn="1" w:lastColumn="0" w:noHBand="0" w:noVBand="1"/>
+        <w:tblLook w:val="04A0"/>
       </w:tblPr>
       <w:tblGrid>
         <w:gridCol w:w="355"/>
@@ -2600,20 +2634,20 @@
         <w:ind w:left="720"/>
         <w:rPr>
           <w:rFonts w:ascii="Calibri" w:eastAsia="Times New Roman" w:hAnsi="Calibri" w:cs="Calibri"/>
-          <w:color w:val="222222"/>
+          <w:color w:val="00B050"/>
         </w:rPr>
       </w:pPr>
       <w:r>
         <w:rPr>
           <w:rFonts w:ascii="Symbol" w:eastAsia="Times New Roman" w:hAnsi="Symbol" w:cs="Calibri"/>
-          <w:color w:val="222222"/>
+          <w:color w:val="00B050"/>
         </w:rPr>
         <w:t></w:t>
       </w:r>
       <w:r>
         <w:rPr>
           <w:rFonts w:ascii="Times New Roman" w:eastAsia="Times New Roman" w:hAnsi="Times New Roman" w:cs="Times New Roman"/>
-          <w:color w:val="222222"/>
+          <w:color w:val="00B050"/>
           <w:sz w:val="14"/>
           <w:szCs w:val="14"/>
         </w:rPr>
@@ -2622,7 +2656,7 @@
       <w:r>
         <w:rPr>
           <w:rFonts w:ascii="Calibri" w:eastAsia="Times New Roman" w:hAnsi="Calibri" w:cs="Calibri"/>
-          <w:color w:val="222222"/>
+          <w:color w:val="00B050"/>
         </w:rPr>
         <w:t>Add / update drug information</w:t>
       </w:r>
@@ -2649,13 +2683,13 @@
         <w:spacing w:after="0" w:line="235" w:lineRule="atLeast"/>
         <w:rPr>
           <w:rFonts w:ascii="Calibri" w:eastAsia="Times New Roman" w:hAnsi="Calibri" w:cs="Calibri"/>
-          <w:color w:val="222222"/>
-        </w:rPr>
-      </w:pPr>
-      <w:r>
-        <w:rPr>
-          <w:rFonts w:ascii="Calibri" w:eastAsia="Times New Roman" w:hAnsi="Calibri" w:cs="Calibri"/>
-          <w:color w:val="222222"/>
+          <w:color w:val="00B050"/>
+        </w:rPr>
+      </w:pPr>
+      <w:r>
+        <w:rPr>
+          <w:rFonts w:ascii="Calibri" w:eastAsia="Times New Roman" w:hAnsi="Calibri" w:cs="Calibri"/>
+          <w:color w:val="00B050"/>
         </w:rPr>
         <w:t xml:space="preserve">Manage Drug </w:t>
       </w:r>
@@ -2666,14 +2700,14 @@
         <w:spacing w:after="0" w:line="235" w:lineRule="atLeast"/>
         <w:rPr>
           <w:rFonts w:ascii="Calibri" w:eastAsia="Times New Roman" w:hAnsi="Calibri" w:cs="Calibri"/>
-          <w:color w:val="222222"/>
+          <w:color w:val="00B050"/>
         </w:rPr>
       </w:pPr>
       <w:r>
         <w:rPr>
           <w:rFonts w:ascii="Calibri" w:eastAsia="Times New Roman" w:hAnsi="Calibri" w:cs="Calibri"/>
           <w:noProof/>
-          <w:color w:val="222222"/>
+          <w:color w:val="00B050"/>
         </w:rPr>
         <w:pict>
           <v:shape id="Text Box 8" o:spid="_x0000_s1029" type="#_x0000_t202" style="position:absolute;margin-left:160.8pt;margin-top:12.1pt;width:186.6pt;height:16.8pt;z-index:251667456;visibility:visible" o:gfxdata="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" fillcolor="white [3201]" strokeweight=".5pt">
@@ -2693,13 +2727,13 @@
         <w:ind w:left="2160"/>
         <w:rPr>
           <w:rFonts w:ascii="Calibri" w:eastAsia="Times New Roman" w:hAnsi="Calibri" w:cs="Calibri"/>
-          <w:color w:val="222222"/>
-        </w:rPr>
-      </w:pPr>
-      <w:r>
-        <w:rPr>
-          <w:rFonts w:ascii="Calibri" w:eastAsia="Times New Roman" w:hAnsi="Calibri" w:cs="Calibri"/>
-          <w:color w:val="222222"/>
+          <w:color w:val="00B050"/>
+        </w:rPr>
+      </w:pPr>
+      <w:r>
+        <w:rPr>
+          <w:rFonts w:ascii="Calibri" w:eastAsia="Times New Roman" w:hAnsi="Calibri" w:cs="Calibri"/>
+          <w:color w:val="00B050"/>
         </w:rPr>
         <w:t xml:space="preserve">Drug Name  </w:t>
       </w:r>
@@ -2711,7 +2745,7 @@
         <w:ind w:left="2160"/>
         <w:rPr>
           <w:rFonts w:ascii="Calibri" w:eastAsia="Times New Roman" w:hAnsi="Calibri" w:cs="Calibri"/>
-          <w:color w:val="222222"/>
+          <w:color w:val="00B050"/>
         </w:rPr>
       </w:pPr>
     </w:p>
@@ -2722,14 +2756,14 @@
         <w:ind w:left="2160"/>
         <w:rPr>
           <w:rFonts w:ascii="Calibri" w:eastAsia="Times New Roman" w:hAnsi="Calibri" w:cs="Calibri"/>
-          <w:color w:val="222222"/>
+          <w:color w:val="00B050"/>
         </w:rPr>
       </w:pPr>
       <w:r>
         <w:rPr>
           <w:rFonts w:ascii="Calibri" w:eastAsia="Times New Roman" w:hAnsi="Calibri" w:cs="Calibri"/>
           <w:noProof/>
-          <w:color w:val="222222"/>
+          <w:color w:val="00B050"/>
         </w:rPr>
         <w:pict>
           <v:shape id="Flowchart: Merge 12" o:spid="_x0000_s1050" type="#_x0000_t128" style="position:absolute;left:0;text-align:left;margin-left:418.2pt;margin-top:8.45pt;width:6.6pt;height:7.2pt;z-index:251674624;visibility:visible;v-text-anchor:middle" o:gfxdata="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" fillcolor="#4472c4 [3204]" strokecolor="#1f3763 [1604]" strokeweight="1pt"/>
@@ -2739,7 +2773,7 @@
         <w:rPr>
           <w:rFonts w:ascii="Calibri" w:eastAsia="Times New Roman" w:hAnsi="Calibri" w:cs="Calibri"/>
           <w:noProof/>
-          <w:color w:val="222222"/>
+          <w:color w:val="00B050"/>
         </w:rPr>
         <w:pict>
           <v:shape id="Text Box 11" o:spid="_x0000_s1030" type="#_x0000_t202" style="position:absolute;left:0;text-align:left;margin-left:359.4pt;margin-top:2.45pt;width:70.2pt;height:18.6pt;z-index:251673600;visibility:visible;mso-width-relative:margin;mso-height-relative:margin" o:gfxdata="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" fillcolor="white [3201]" strokeweight=".5pt">
@@ -2759,7 +2793,7 @@
         <w:rPr>
           <w:rFonts w:ascii="Calibri" w:eastAsia="Times New Roman" w:hAnsi="Calibri" w:cs="Calibri"/>
           <w:noProof/>
-          <w:color w:val="222222"/>
+          <w:color w:val="00B050"/>
         </w:rPr>
         <w:pict>
           <v:shape id="Text Box 9" o:spid="_x0000_s1031" type="#_x0000_t202" style="position:absolute;left:0;text-align:left;margin-left:162.6pt;margin-top:.6pt;width:186.6pt;height:16.8pt;z-index:251669504;visibility:visible" o:gfxdata="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" fillcolor="white [3201]" strokeweight=".5pt">
@@ -2774,7 +2808,7 @@
       <w:r>
         <w:rPr>
           <w:rFonts w:ascii="Calibri" w:eastAsia="Times New Roman" w:hAnsi="Calibri" w:cs="Calibri"/>
-          <w:color w:val="222222"/>
+          <w:color w:val="00B050"/>
         </w:rPr>
         <w:t xml:space="preserve">QTY  </w:t>
       </w:r>
@@ -2786,7 +2820,7 @@
         <w:ind w:left="2160"/>
         <w:rPr>
           <w:rFonts w:ascii="Calibri" w:eastAsia="Times New Roman" w:hAnsi="Calibri" w:cs="Calibri"/>
-          <w:color w:val="222222"/>
+          <w:color w:val="00B050"/>
         </w:rPr>
       </w:pPr>
     </w:p>
@@ -2797,14 +2831,14 @@
         <w:ind w:left="2160"/>
         <w:rPr>
           <w:rFonts w:ascii="Calibri" w:eastAsia="Times New Roman" w:hAnsi="Calibri" w:cs="Calibri"/>
-          <w:color w:val="222222"/>
+          <w:color w:val="00B050"/>
         </w:rPr>
       </w:pPr>
       <w:r>
         <w:rPr>
           <w:rFonts w:ascii="Calibri" w:eastAsia="Times New Roman" w:hAnsi="Calibri" w:cs="Calibri"/>
           <w:noProof/>
-          <w:color w:val="222222"/>
+          <w:color w:val="00B050"/>
         </w:rPr>
         <w:pict>
           <v:shape id="Text Box 10" o:spid="_x0000_s1032" type="#_x0000_t202" style="position:absolute;left:0;text-align:left;margin-left:162pt;margin-top:.6pt;width:186.6pt;height:16.8pt;z-index:251671552;visibility:visible" o:gfxdata="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" fillcolor="white [3201]" strokeweight=".5pt">
@@ -2819,7 +2853,7 @@
       <w:r>
         <w:rPr>
           <w:rFonts w:ascii="Calibri" w:eastAsia="Times New Roman" w:hAnsi="Calibri" w:cs="Calibri"/>
-          <w:color w:val="222222"/>
+          <w:color w:val="00B050"/>
         </w:rPr>
         <w:t xml:space="preserve">Unit Price </w:t>
       </w:r>
@@ -2831,7 +2865,7 @@
         <w:ind w:left="2160"/>
         <w:rPr>
           <w:rFonts w:ascii="Calibri" w:eastAsia="Times New Roman" w:hAnsi="Calibri" w:cs="Calibri"/>
-          <w:color w:val="222222"/>
+          <w:color w:val="00B050"/>
         </w:rPr>
       </w:pPr>
     </w:p>
@@ -2842,26 +2876,28 @@
         <w:ind w:left="2160"/>
         <w:rPr>
           <w:rFonts w:ascii="Calibri" w:eastAsia="Times New Roman" w:hAnsi="Calibri" w:cs="Calibri"/>
-          <w:color w:val="222222"/>
+          <w:color w:val="00B050"/>
         </w:rPr>
       </w:pPr>
       <w:r>
         <w:rPr>
           <w:rFonts w:ascii="Calibri" w:eastAsia="Times New Roman" w:hAnsi="Calibri" w:cs="Calibri"/>
           <w:noProof/>
-          <w:color w:val="222222"/>
+          <w:color w:val="00B050"/>
         </w:rPr>
         <w:pict>
           <v:shape id="Text Box 13" o:spid="_x0000_s1033" type="#_x0000_t202" style="position:absolute;left:0;text-align:left;margin-left:166.8pt;margin-top:.3pt;width:184.8pt;height:22.2pt;z-index:251676672;visibility:visible;mso-width-relative:margin;mso-height-relative:margin" o:gfxdata="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" fillcolor="white [3201]" strokeweight=".5pt">
             <v:textbox>
               <w:txbxContent>
                 <w:p>
+                  <w:proofErr w:type="spellStart"/>
                   <w:r>
                     <w:rPr>
                       <w:highlight w:val="yellow"/>
                     </w:rPr>
                     <w:t>Calendrer</w:t>
                   </w:r>
+                  <w:proofErr w:type="spellEnd"/>
                   <w:r>
                     <w:t xml:space="preserve"> </w:t>
                   </w:r>
@@ -2874,7 +2910,7 @@
       <w:r>
         <w:rPr>
           <w:rFonts w:ascii="Calibri" w:eastAsia="Times New Roman" w:hAnsi="Calibri" w:cs="Calibri"/>
-          <w:color w:val="222222"/>
+          <w:color w:val="00B050"/>
         </w:rPr>
         <w:t xml:space="preserve">Expiry Date </w:t>
       </w:r>
@@ -2886,7 +2922,7 @@
         <w:ind w:left="720"/>
         <w:rPr>
           <w:rFonts w:ascii="Calibri" w:eastAsia="Times New Roman" w:hAnsi="Calibri" w:cs="Calibri"/>
-          <w:color w:val="222222"/>
+          <w:color w:val="00B050"/>
         </w:rPr>
       </w:pPr>
     </w:p>
@@ -2897,13 +2933,13 @@
         <w:ind w:left="720"/>
         <w:rPr>
           <w:rFonts w:ascii="Calibri" w:eastAsia="Times New Roman" w:hAnsi="Calibri" w:cs="Calibri"/>
-          <w:color w:val="222222"/>
-        </w:rPr>
-      </w:pPr>
-      <w:r>
-        <w:rPr>
-          <w:rFonts w:ascii="Calibri" w:eastAsia="Times New Roman" w:hAnsi="Calibri" w:cs="Calibri"/>
-          <w:color w:val="222222"/>
+          <w:color w:val="00B050"/>
+        </w:rPr>
+      </w:pPr>
+      <w:r>
+        <w:rPr>
+          <w:rFonts w:ascii="Calibri" w:eastAsia="Times New Roman" w:hAnsi="Calibri" w:cs="Calibri"/>
+          <w:color w:val="00B050"/>
         </w:rPr>
         <w:tab/>
         <w:t>Manage Drug -</w:t>
@@ -2911,14 +2947,14 @@
       <w:r>
         <w:rPr>
           <w:rFonts w:ascii="Calibri" w:eastAsia="Times New Roman" w:hAnsi="Calibri" w:cs="Calibri"/>
-          <w:color w:val="222222"/>
+          <w:color w:val="00B050"/>
         </w:rPr>
         <w:sym w:font="Wingdings" w:char="F0E0"/>
       </w:r>
       <w:r>
         <w:rPr>
           <w:rFonts w:ascii="Calibri" w:eastAsia="Times New Roman" w:hAnsi="Calibri" w:cs="Calibri"/>
-          <w:color w:val="222222"/>
+          <w:color w:val="00B050"/>
         </w:rPr>
         <w:t xml:space="preserve"> </w:t>
       </w:r>
@@ -2941,7 +2977,7 @@
         <w:ind w:left="720"/>
         <w:rPr>
           <w:rFonts w:ascii="Calibri" w:eastAsia="Times New Roman" w:hAnsi="Calibri" w:cs="Calibri"/>
-          <w:color w:val="000000" w:themeColor="text1"/>
+          <w:color w:val="00B050"/>
         </w:rPr>
       </w:pPr>
       <w:r>
@@ -2963,21 +2999,21 @@
       <w:r>
         <w:rPr>
           <w:rFonts w:ascii="Calibri" w:eastAsia="Times New Roman" w:hAnsi="Calibri" w:cs="Calibri"/>
-          <w:color w:val="000000" w:themeColor="text1"/>
+          <w:color w:val="00B050"/>
         </w:rPr>
         <w:t xml:space="preserve">View </w:t>
       </w:r>
       <w:r>
         <w:rPr>
           <w:rFonts w:ascii="Calibri" w:eastAsia="Times New Roman" w:hAnsi="Calibri" w:cs="Calibri"/>
-          <w:color w:val="000000" w:themeColor="text1"/>
+          <w:color w:val="00B050"/>
         </w:rPr>
         <w:t>S</w:t>
       </w:r>
       <w:r>
         <w:rPr>
           <w:rFonts w:ascii="Calibri" w:eastAsia="Times New Roman" w:hAnsi="Calibri" w:cs="Calibri"/>
-          <w:color w:val="000000" w:themeColor="text1"/>
+          <w:color w:val="00B050"/>
         </w:rPr>
         <w:t>tock</w:t>
       </w:r>
@@ -2989,13 +3025,13 @@
         <w:ind w:left="720"/>
         <w:rPr>
           <w:rFonts w:ascii="Calibri" w:eastAsia="Times New Roman" w:hAnsi="Calibri" w:cs="Calibri"/>
-          <w:color w:val="222222"/>
-        </w:rPr>
-      </w:pPr>
-      <w:r>
-        <w:rPr>
-          <w:rFonts w:ascii="Calibri" w:eastAsia="Times New Roman" w:hAnsi="Calibri" w:cs="Calibri"/>
-          <w:color w:val="222222"/>
+          <w:color w:val="00B050"/>
+        </w:rPr>
+      </w:pPr>
+      <w:r>
+        <w:rPr>
+          <w:rFonts w:ascii="Calibri" w:eastAsia="Times New Roman" w:hAnsi="Calibri" w:cs="Calibri"/>
+          <w:color w:val="00B050"/>
         </w:rPr>
         <w:tab/>
       </w:r>
@@ -3007,13 +3043,13 @@
         <w:ind w:left="720"/>
         <w:rPr>
           <w:rFonts w:ascii="Calibri" w:eastAsia="Times New Roman" w:hAnsi="Calibri" w:cs="Calibri"/>
-          <w:color w:val="222222"/>
-        </w:rPr>
-      </w:pPr>
-      <w:r>
-        <w:rPr>
-          <w:rFonts w:ascii="Calibri" w:eastAsia="Times New Roman" w:hAnsi="Calibri" w:cs="Calibri"/>
-          <w:color w:val="222222"/>
+          <w:color w:val="00B050"/>
+        </w:rPr>
+      </w:pPr>
+      <w:r>
+        <w:rPr>
+          <w:rFonts w:ascii="Calibri" w:eastAsia="Times New Roman" w:hAnsi="Calibri" w:cs="Calibri"/>
+          <w:color w:val="00B050"/>
         </w:rPr>
         <w:tab/>
         <w:t>View stock shows the Manage drug Table including new updates.</w:t>
@@ -3026,7 +3062,7 @@
         <w:ind w:left="720"/>
         <w:rPr>
           <w:rFonts w:ascii="Calibri" w:eastAsia="Times New Roman" w:hAnsi="Calibri" w:cs="Calibri"/>
-          <w:color w:val="222222"/>
+          <w:color w:val="00B050"/>
         </w:rPr>
       </w:pPr>
     </w:p>
@@ -3037,20 +3073,20 @@
         <w:ind w:left="720"/>
         <w:rPr>
           <w:rFonts w:ascii="Calibri" w:eastAsia="Times New Roman" w:hAnsi="Calibri" w:cs="Calibri"/>
-          <w:color w:val="222222"/>
-        </w:rPr>
-      </w:pPr>
-      <w:r>
-        <w:rPr>
-          <w:rFonts w:ascii="Calibri" w:eastAsia="Times New Roman" w:hAnsi="Calibri" w:cs="Calibri"/>
-          <w:color w:val="222222"/>
+          <w:color w:val="00B050"/>
+        </w:rPr>
+      </w:pPr>
+      <w:r>
+        <w:rPr>
+          <w:rFonts w:ascii="Calibri" w:eastAsia="Times New Roman" w:hAnsi="Calibri" w:cs="Calibri"/>
+          <w:color w:val="00B050"/>
         </w:rPr>
         <w:t>NO</w:t>
       </w:r>
       <w:r>
         <w:rPr>
           <w:rFonts w:ascii="Calibri" w:eastAsia="Times New Roman" w:hAnsi="Calibri" w:cs="Calibri"/>
-          <w:color w:val="222222"/>
+          <w:color w:val="00B050"/>
         </w:rPr>
         <w:tab/>
         <w:t xml:space="preserve">Drug Name </w:t>
@@ -3058,7 +3094,7 @@
       <w:r>
         <w:rPr>
           <w:rFonts w:ascii="Calibri" w:eastAsia="Times New Roman" w:hAnsi="Calibri" w:cs="Calibri"/>
-          <w:color w:val="222222"/>
+          <w:color w:val="00B050"/>
         </w:rPr>
         <w:tab/>
         <w:t>QTY</w:t>
@@ -3066,14 +3102,14 @@
       <w:r>
         <w:rPr>
           <w:rFonts w:ascii="Calibri" w:eastAsia="Times New Roman" w:hAnsi="Calibri" w:cs="Calibri"/>
-          <w:color w:val="222222"/>
+          <w:color w:val="00B050"/>
         </w:rPr>
         <w:tab/>
       </w:r>
       <w:r>
         <w:rPr>
           <w:rFonts w:ascii="Calibri" w:eastAsia="Times New Roman" w:hAnsi="Calibri" w:cs="Calibri"/>
-          <w:color w:val="222222"/>
+          <w:color w:val="00B050"/>
         </w:rPr>
         <w:tab/>
         <w:t xml:space="preserve">Unit Price </w:t>
@@ -3081,14 +3117,14 @@
       <w:r>
         <w:rPr>
           <w:rFonts w:ascii="Calibri" w:eastAsia="Times New Roman" w:hAnsi="Calibri" w:cs="Calibri"/>
-          <w:color w:val="222222"/>
+          <w:color w:val="00B050"/>
         </w:rPr>
         <w:tab/>
       </w:r>
       <w:r>
         <w:rPr>
           <w:rFonts w:ascii="Calibri" w:eastAsia="Times New Roman" w:hAnsi="Calibri" w:cs="Calibri"/>
-          <w:color w:val="222222"/>
+          <w:color w:val="00B050"/>
         </w:rPr>
         <w:tab/>
         <w:t xml:space="preserve">Expiry Date </w:t>
@@ -3099,7 +3135,7 @@
         <w:tblStyle w:val="TableGrid"/>
         <w:tblW w:w="0" w:type="auto"/>
         <w:tblInd w:w="720" w:type="dxa"/>
-        <w:tblLook w:val="04A0" w:firstRow="1" w:lastRow="0" w:firstColumn="1" w:lastColumn="0" w:noHBand="0" w:noVBand="1"/>
+        <w:tblLook w:val="04A0"/>
       </w:tblPr>
       <w:tblGrid>
         <w:gridCol w:w="294"/>
@@ -3634,6 +3670,7 @@
                     <w:tab/>
                     <w:t>Qty</w:t>
                   </w:r>
+                  <w:proofErr w:type="gramStart"/>
                   <w:r>
                     <w:rPr>
                       <w:sz w:val="20"/>
@@ -3655,6 +3692,7 @@
                     </w:rPr>
                     <w:t>Request By</w:t>
                   </w:r>
+                  <w:proofErr w:type="gramEnd"/>
                   <w:r>
                     <w:rPr>
                       <w:sz w:val="20"/>
@@ -3668,7 +3706,7 @@
                   <w:tblPr>
                     <w:tblStyle w:val="TableGrid"/>
                     <w:tblW w:w="0" w:type="auto"/>
-                    <w:tblLook w:val="04A0" w:firstRow="1" w:lastRow="0" w:firstColumn="1" w:lastColumn="0" w:noHBand="0" w:noVBand="1"/>
+                    <w:tblLook w:val="04A0"/>
                   </w:tblPr>
                   <w:tblGrid>
                     <w:gridCol w:w="985"/>
@@ -4115,8 +4153,108 @@
                     <w:rPr>
                       <w:highlight w:val="yellow"/>
                     </w:rPr>
-                    <w:t>Reject button eka click karama validate wenna one Aniwaryen comment karala reject krnna one kyla!.</w:t>
+                    <w:t xml:space="preserve">Reject button </w:t>
                   </w:r>
+                  <w:proofErr w:type="spellStart"/>
+                  <w:r>
+                    <w:rPr>
+                      <w:highlight w:val="yellow"/>
+                    </w:rPr>
+                    <w:t>eka</w:t>
+                  </w:r>
+                  <w:proofErr w:type="spellEnd"/>
+                  <w:r>
+                    <w:rPr>
+                      <w:highlight w:val="yellow"/>
+                    </w:rPr>
+                    <w:t xml:space="preserve"> click </w:t>
+                  </w:r>
+                  <w:proofErr w:type="spellStart"/>
+                  <w:r>
+                    <w:rPr>
+                      <w:highlight w:val="yellow"/>
+                    </w:rPr>
+                    <w:t>karama</w:t>
+                  </w:r>
+                  <w:proofErr w:type="spellEnd"/>
+                  <w:r>
+                    <w:rPr>
+                      <w:highlight w:val="yellow"/>
+                    </w:rPr>
+                    <w:t xml:space="preserve"> validate </w:t>
+                  </w:r>
+                  <w:proofErr w:type="spellStart"/>
+                  <w:r>
+                    <w:rPr>
+                      <w:highlight w:val="yellow"/>
+                    </w:rPr>
+                    <w:t>wenna</w:t>
+                  </w:r>
+                  <w:proofErr w:type="spellEnd"/>
+                  <w:r>
+                    <w:rPr>
+                      <w:highlight w:val="yellow"/>
+                    </w:rPr>
+                    <w:t xml:space="preserve"> one </w:t>
+                  </w:r>
+                  <w:proofErr w:type="spellStart"/>
+                  <w:r>
+                    <w:rPr>
+                      <w:highlight w:val="yellow"/>
+                    </w:rPr>
+                    <w:t>Aniwaryen</w:t>
+                  </w:r>
+                  <w:proofErr w:type="spellEnd"/>
+                  <w:r>
+                    <w:rPr>
+                      <w:highlight w:val="yellow"/>
+                    </w:rPr>
+                    <w:t xml:space="preserve"> comment </w:t>
+                  </w:r>
+                  <w:proofErr w:type="spellStart"/>
+                  <w:r>
+                    <w:rPr>
+                      <w:highlight w:val="yellow"/>
+                    </w:rPr>
+                    <w:t>karala</w:t>
+                  </w:r>
+                  <w:proofErr w:type="spellEnd"/>
+                  <w:r>
+                    <w:rPr>
+                      <w:highlight w:val="yellow"/>
+                    </w:rPr>
+                    <w:t xml:space="preserve"> reject </w:t>
+                  </w:r>
+                  <w:proofErr w:type="spellStart"/>
+                  <w:r>
+                    <w:rPr>
+                      <w:highlight w:val="yellow"/>
+                    </w:rPr>
+                    <w:t>krnna</w:t>
+                  </w:r>
+                  <w:proofErr w:type="spellEnd"/>
+                  <w:r>
+                    <w:rPr>
+                      <w:highlight w:val="yellow"/>
+                    </w:rPr>
+                    <w:t xml:space="preserve"> one </w:t>
+                  </w:r>
+                  <w:proofErr w:type="spellStart"/>
+                  <w:r>
+                    <w:rPr>
+                      <w:highlight w:val="yellow"/>
+                    </w:rPr>
+                    <w:t>kyla</w:t>
+                  </w:r>
+                  <w:proofErr w:type="spellEnd"/>
+                  <w:proofErr w:type="gramStart"/>
+                  <w:r>
+                    <w:rPr>
+                      <w:highlight w:val="yellow"/>
+                    </w:rPr>
+                    <w:t>!.</w:t>
+                  </w:r>
+                  <w:proofErr w:type="gramEnd"/>
                 </w:p>
               </w:txbxContent>
             </v:textbox>
@@ -4303,14 +4441,58 @@
                     <w:rPr>
                       <w:highlight w:val="yellow"/>
                     </w:rPr>
-                    <w:t xml:space="preserve"> &amp; Kalin month select krnna ba </w:t>
+                    <w:t xml:space="preserve"> &amp; </w:t>
                   </w:r>
+                  <w:proofErr w:type="spellStart"/>
+                  <w:r>
+                    <w:rPr>
+                      <w:highlight w:val="yellow"/>
+                    </w:rPr>
+                    <w:t>Kalin</w:t>
+                  </w:r>
+                  <w:proofErr w:type="spellEnd"/>
+                  <w:r>
+                    <w:rPr>
+                      <w:highlight w:val="yellow"/>
+                    </w:rPr>
+                    <w:t xml:space="preserve"> month select </w:t>
+                  </w:r>
+                  <w:proofErr w:type="spellStart"/>
+                  <w:r>
+                    <w:rPr>
+                      <w:highlight w:val="yellow"/>
+                    </w:rPr>
+                    <w:t>krnna</w:t>
+                  </w:r>
+                  <w:proofErr w:type="spellEnd"/>
+                  <w:r>
+                    <w:rPr>
+                      <w:highlight w:val="yellow"/>
+                    </w:rPr>
+                    <w:t xml:space="preserve"> </w:t>
+                  </w:r>
+                  <w:proofErr w:type="spellStart"/>
+                  <w:r>
+                    <w:rPr>
+                      <w:highlight w:val="yellow"/>
+                    </w:rPr>
+                    <w:t>ba</w:t>
+                  </w:r>
+                  <w:proofErr w:type="spellEnd"/>
+                  <w:r>
+                    <w:rPr>
+                      <w:highlight w:val="yellow"/>
+                    </w:rPr>
+                    <w:t xml:space="preserve"> </w:t>
+                  </w:r>
+                  <w:proofErr w:type="spellStart"/>
                   <w:r>
                     <w:rPr>
                       <w:highlight w:val="yellow"/>
                     </w:rPr>
                     <w:t>ayya</w:t>
                   </w:r>
+                  <w:proofErr w:type="spellEnd"/>
                   <w:r>
                     <w:rPr>
                       <w:highlight w:val="yellow"/>
@@ -4495,7 +4677,7 @@
         <w:tblStyle w:val="TableGrid"/>
         <w:tblW w:w="0" w:type="auto"/>
         <w:tblInd w:w="720" w:type="dxa"/>
-        <w:tblLook w:val="04A0" w:firstRow="1" w:lastRow="0" w:firstColumn="1" w:lastColumn="0" w:noHBand="0" w:noVBand="1"/>
+        <w:tblLook w:val="04A0"/>
       </w:tblPr>
       <w:tblGrid>
         <w:gridCol w:w="1716"/>
@@ -5007,7 +5189,7 @@
       <w:tblPr>
         <w:tblStyle w:val="TableGrid"/>
         <w:tblW w:w="10075" w:type="dxa"/>
-        <w:tblLook w:val="04A0" w:firstRow="1" w:lastRow="0" w:firstColumn="1" w:lastColumn="0" w:noHBand="0" w:noVBand="1"/>
+        <w:tblLook w:val="04A0"/>
       </w:tblPr>
       <w:tblGrid>
         <w:gridCol w:w="1558"/>
@@ -5818,7 +6000,21 @@
         <w:rPr>
           <w:color w:val="00B050"/>
         </w:rPr>
-        <w:t xml:space="preserve"> Doctor also the admin ayya </w:t>
+        <w:t xml:space="preserve"> Doctor also the admin </w:t>
+      </w:r>
+      <w:proofErr w:type="spellStart"/>
+      <w:r>
+        <w:rPr>
+          <w:color w:val="00B050"/>
+        </w:rPr>
+        <w:t>ayya</w:t>
+      </w:r>
+      <w:proofErr w:type="spellEnd"/>
+      <w:r>
+        <w:rPr>
+          <w:color w:val="00B050"/>
+        </w:rPr>
+        <w:t xml:space="preserve"> </w:t>
       </w:r>
     </w:p>
     <w:p>
@@ -5955,7 +6151,7 @@
 </file>
 
 <file path=word/endnotes.xml><?xml version="1.0" encoding="utf-8"?>
-<w:endnotes xmlns:wpc="http://schemas.microsoft.com/office/word/2010/wordprocessingCanvas" xmlns:mc="http://schemas.openxmlformats.org/markup-compatibility/2006" xmlns:o="urn:schemas-microsoft-com:office:office" xmlns:r="http://schemas.openxmlformats.org/officeDocument/2006/relationships" xmlns:m="http://schemas.openxmlformats.org/officeDocument/2006/math" xmlns:v="urn:schemas-microsoft-com:vml" xmlns:wp14="http://schemas.microsoft.com/office/word/2010/wordprocessingDrawing" xmlns:wp="http://schemas.openxmlformats.org/drawingml/2006/wordprocessingDrawing" xmlns:w10="urn:schemas-microsoft-com:office:word" xmlns:w="http://schemas.openxmlformats.org/wordprocessingml/2006/main" xmlns:w14="http://schemas.microsoft.com/office/word/2010/wordml" xmlns:w15="http://schemas.microsoft.com/office/word/2012/wordml" xmlns:wpg="http://schemas.microsoft.com/office/word/2010/wordprocessingGroup" xmlns:wpi="http://schemas.microsoft.com/office/word/2010/wordprocessingInk" xmlns:wne="http://schemas.microsoft.com/office/word/2006/wordml" xmlns:wps="http://schemas.microsoft.com/office/word/2010/wordprocessingShape" mc:Ignorable="w14 w15 wp14">
+<w:endnotes xmlns:ve="http://schemas.openxmlformats.org/markup-compatibility/2006" xmlns:o="urn:schemas-microsoft-com:office:office" xmlns:r="http://schemas.openxmlformats.org/officeDocument/2006/relationships" xmlns:m="http://schemas.openxmlformats.org/officeDocument/2006/math" xmlns:v="urn:schemas-microsoft-com:vml" xmlns:wp="http://schemas.openxmlformats.org/drawingml/2006/wordprocessingDrawing" xmlns:w10="urn:schemas-microsoft-com:office:word" xmlns:w="http://schemas.openxmlformats.org/wordprocessingml/2006/main" xmlns:wne="http://schemas.microsoft.com/office/word/2006/wordml">
   <w:endnote w:type="separator" w:id="-1">
     <w:p>
       <w:pPr>
@@ -5980,7 +6176,7 @@
 </file>
 
 <file path=word/footnotes.xml><?xml version="1.0" encoding="utf-8"?>
-<w:footnotes xmlns:wpc="http://schemas.microsoft.com/office/word/2010/wordprocessingCanvas" xmlns:mc="http://schemas.openxmlformats.org/markup-compatibility/2006" xmlns:o="urn:schemas-microsoft-com:office:office" xmlns:r="http://schemas.openxmlformats.org/officeDocument/2006/relationships" xmlns:m="http://schemas.openxmlformats.org/officeDocument/2006/math" xmlns:v="urn:schemas-microsoft-com:vml" xmlns:wp14="http://schemas.microsoft.com/office/word/2010/wordprocessingDrawing" xmlns:wp="http://schemas.openxmlformats.org/drawingml/2006/wordprocessingDrawing" xmlns:w10="urn:schemas-microsoft-com:office:word" xmlns:w="http://schemas.openxmlformats.org/wordprocessingml/2006/main" xmlns:w14="http://schemas.microsoft.com/office/word/2010/wordml" xmlns:w15="http://schemas.microsoft.com/office/word/2012/wordml" xmlns:wpg="http://schemas.microsoft.com/office/word/2010/wordprocessingGroup" xmlns:wpi="http://schemas.microsoft.com/office/word/2010/wordprocessingInk" xmlns:wne="http://schemas.microsoft.com/office/word/2006/wordml" xmlns:wps="http://schemas.microsoft.com/office/word/2010/wordprocessingShape" mc:Ignorable="w14 w15 wp14">
+<w:footnotes xmlns:ve="http://schemas.openxmlformats.org/markup-compatibility/2006" xmlns:o="urn:schemas-microsoft-com:office:office" xmlns:r="http://schemas.openxmlformats.org/officeDocument/2006/relationships" xmlns:m="http://schemas.openxmlformats.org/officeDocument/2006/math" xmlns:v="urn:schemas-microsoft-com:vml" xmlns:wp="http://schemas.openxmlformats.org/drawingml/2006/wordprocessingDrawing" xmlns:w10="urn:schemas-microsoft-com:office:word" xmlns:w="http://schemas.openxmlformats.org/wordprocessingml/2006/main" xmlns:wne="http://schemas.microsoft.com/office/word/2006/wordml">
   <w:footnote w:type="separator" w:id="-1">
     <w:p>
       <w:pPr>
@@ -6005,7 +6201,7 @@
 </file>
 
 <file path=word/numbering.xml><?xml version="1.0" encoding="utf-8"?>
-<w:numbering xmlns:wpc="http://schemas.microsoft.com/office/word/2010/wordprocessingCanvas" xmlns:mc="http://schemas.openxmlformats.org/markup-compatibility/2006" xmlns:o="urn:schemas-microsoft-com:office:office" xmlns:r="http://schemas.openxmlformats.org/officeDocument/2006/relationships" xmlns:m="http://schemas.openxmlformats.org/officeDocument/2006/math" xmlns:v="urn:schemas-microsoft-com:vml" xmlns:wp14="http://schemas.microsoft.com/office/word/2010/wordprocessingDrawing" xmlns:wp="http://schemas.openxmlformats.org/drawingml/2006/wordprocessingDrawing" xmlns:w10="urn:schemas-microsoft-com:office:word" xmlns:w="http://schemas.openxmlformats.org/wordprocessingml/2006/main" xmlns:w14="http://schemas.microsoft.com/office/word/2010/wordml" xmlns:w15="http://schemas.microsoft.com/office/word/2012/wordml" xmlns:wpg="http://schemas.microsoft.com/office/word/2010/wordprocessingGroup" xmlns:wpi="http://schemas.microsoft.com/office/word/2010/wordprocessingInk" xmlns:wne="http://schemas.microsoft.com/office/word/2006/wordml" xmlns:wps="http://schemas.microsoft.com/office/word/2010/wordprocessingShape" mc:Ignorable="w14 w15 wp14">
+<w:numbering xmlns:ve="http://schemas.openxmlformats.org/markup-compatibility/2006" xmlns:o="urn:schemas-microsoft-com:office:office" xmlns:r="http://schemas.openxmlformats.org/officeDocument/2006/relationships" xmlns:m="http://schemas.openxmlformats.org/officeDocument/2006/math" xmlns:v="urn:schemas-microsoft-com:vml" xmlns:wp="http://schemas.openxmlformats.org/drawingml/2006/wordprocessingDrawing" xmlns:w10="urn:schemas-microsoft-com:office:word" xmlns:w="http://schemas.openxmlformats.org/wordprocessingml/2006/main" xmlns:wne="http://schemas.microsoft.com/office/word/2006/wordml">
   <w:abstractNum w:abstractNumId="0">
     <w:nsid w:val="0E2A1B0C"/>
     <w:multiLevelType w:val="hybridMultilevel"/>
@@ -7723,7 +7919,7 @@
 </file>
 
 <file path=word/styles.xml><?xml version="1.0" encoding="utf-8"?>
-<w:styles xmlns:mc="http://schemas.openxmlformats.org/markup-compatibility/2006" xmlns:r="http://schemas.openxmlformats.org/officeDocument/2006/relationships" xmlns:w="http://schemas.openxmlformats.org/wordprocessingml/2006/main" xmlns:w14="http://schemas.microsoft.com/office/word/2010/wordml" xmlns:w15="http://schemas.microsoft.com/office/word/2012/wordml" mc:Ignorable="w14 w15">
+<w:styles xmlns:r="http://schemas.openxmlformats.org/officeDocument/2006/relationships" xmlns:w="http://schemas.openxmlformats.org/wordprocessingml/2006/main">
   <w:docDefaults>
     <w:rPrDefault>
       <w:rPr>
@@ -7739,378 +7935,144 @@
       </w:pPr>
     </w:pPrDefault>
   </w:docDefaults>
-  <w:latentStyles w:defLockedState="0" w:defUIPriority="99" w:defSemiHidden="0" w:defUnhideWhenUsed="0" w:defQFormat="0" w:count="371">
-    <w:lsdException w:name="Normal" w:uiPriority="0" w:qFormat="1"/>
-    <w:lsdException w:name="heading 1" w:uiPriority="9" w:qFormat="1"/>
-    <w:lsdException w:name="heading 2" w:semiHidden="1" w:uiPriority="9" w:unhideWhenUsed="1" w:qFormat="1"/>
-    <w:lsdException w:name="heading 3" w:semiHidden="1" w:uiPriority="9" w:unhideWhenUsed="1" w:qFormat="1"/>
-    <w:lsdException w:name="heading 4" w:semiHidden="1" w:uiPriority="9" w:unhideWhenUsed="1" w:qFormat="1"/>
-    <w:lsdException w:name="heading 5" w:semiHidden="1" w:uiPriority="9" w:unhideWhenUsed="1" w:qFormat="1"/>
-    <w:lsdException w:name="heading 6" w:semiHidden="1" w:uiPriority="9" w:unhideWhenUsed="1" w:qFormat="1"/>
-    <w:lsdException w:name="heading 7" w:semiHidden="1" w:uiPriority="9" w:unhideWhenUsed="1" w:qFormat="1"/>
-    <w:lsdException w:name="heading 8" w:semiHidden="1" w:uiPriority="9" w:unhideWhenUsed="1" w:qFormat="1"/>
-    <w:lsdException w:name="heading 9" w:semiHidden="1" w:uiPriority="9" w:unhideWhenUsed="1" w:qFormat="1"/>
-    <w:lsdException w:name="index 1" w:semiHidden="1" w:unhideWhenUsed="1"/>
-    <w:lsdException w:name="index 2" w:semiHidden="1" w:unhideWhenUsed="1"/>
-    <w:lsdException w:name="index 3" w:semiHidden="1" w:unhideWhenUsed="1"/>
-    <w:lsdException w:name="index 4" w:semiHidden="1" w:unhideWhenUsed="1"/>
-    <w:lsdException w:name="index 5" w:semiHidden="1" w:unhideWhenUsed="1"/>
-    <w:lsdException w:name="index 6" w:semiHidden="1" w:unhideWhenUsed="1"/>
-    <w:lsdException w:name="index 7" w:semiHidden="1" w:unhideWhenUsed="1"/>
-    <w:lsdException w:name="index 8" w:semiHidden="1" w:unhideWhenUsed="1"/>
-    <w:lsdException w:name="index 9" w:semiHidden="1" w:unhideWhenUsed="1"/>
-    <w:lsdException w:name="toc 1" w:semiHidden="1" w:uiPriority="39" w:unhideWhenUsed="1"/>
-    <w:lsdException w:name="toc 2" w:semiHidden="1" w:uiPriority="39" w:unhideWhenUsed="1"/>
-    <w:lsdException w:name="toc 3" w:semiHidden="1" w:uiPriority="39" w:unhideWhenUsed="1"/>
-    <w:lsdException w:name="toc 4" w:semiHidden="1" w:uiPriority="39" w:unhideWhenUsed="1"/>
-    <w:lsdException w:name="toc 5" w:semiHidden="1" w:uiPriority="39" w:unhideWhenUsed="1"/>
-    <w:lsdException w:name="toc 6" w:semiHidden="1" w:uiPriority="39" w:unhideWhenUsed="1"/>
-    <w:lsdException w:name="toc 7" w:semiHidden="1" w:uiPriority="39" w:unhideWhenUsed="1"/>
-    <w:lsdException w:name="toc 8" w:semiHidden="1" w:uiPriority="39" w:unhideWhenUsed="1"/>
-    <w:lsdException w:name="toc 9" w:semiHidden="1" w:uiPriority="39" w:unhideWhenUsed="1"/>
-    <w:lsdException w:name="Normal Indent" w:semiHidden="1" w:unhideWhenUsed="1"/>
-    <w:lsdException w:name="footnote text" w:semiHidden="1" w:unhideWhenUsed="1"/>
-    <w:lsdException w:name="annotation text" w:semiHidden="1" w:unhideWhenUsed="1"/>
-    <w:lsdException w:name="header" w:semiHidden="1" w:unhideWhenUsed="1"/>
-    <w:lsdException w:name="footer" w:semiHidden="1" w:unhideWhenUsed="1"/>
-    <w:lsdException w:name="index heading" w:semiHidden="1" w:unhideWhenUsed="1"/>
-    <w:lsdException w:name="caption" w:semiHidden="1" w:uiPriority="35" w:unhideWhenUsed="1" w:qFormat="1"/>
-    <w:lsdException w:name="table of figures" w:semiHidden="1" w:unhideWhenUsed="1"/>
-    <w:lsdException w:name="envelope address" w:semiHidden="1" w:unhideWhenUsed="1"/>
-    <w:lsdException w:name="envelope return" w:semiHidden="1" w:unhideWhenUsed="1"/>
-    <w:lsdException w:name="footnote reference" w:semiHidden="1" w:unhideWhenUsed="1"/>
-    <w:lsdException w:name="annotation reference" w:semiHidden="1" w:unhideWhenUsed="1"/>
-    <w:lsdException w:name="line number" w:semiHidden="1" w:unhideWhenUsed="1"/>
-    <w:lsdException w:name="page number" w:semiHidden="1" w:unhideWhenUsed="1"/>
-    <w:lsdException w:name="endnote reference" w:semiHidden="1" w:unhideWhenUsed="1"/>
-    <w:lsdException w:name="endnote text" w:semiHidden="1" w:unhideWhenUsed="1"/>
-    <w:lsdException w:name="table of authorities" w:semiHidden="1" w:unhideWhenUsed="1"/>
-    <w:lsdException w:name="macro" w:semiHidden="1" w:unhideWhenUsed="1"/>
-    <w:lsdException w:name="toa heading" w:semiHidden="1" w:unhideWhenUsed="1"/>
-    <w:lsdException w:name="List" w:semiHidden="1" w:unhideWhenUsed="1"/>
-    <w:lsdException w:name="List Bullet" w:semiHidden="1" w:unhideWhenUsed="1"/>
-    <w:lsdException w:name="List Number" w:semiHidden="1" w:unhideWhenUsed="1"/>
-    <w:lsdException w:name="List 2" w:semiHidden="1" w:unhideWhenUsed="1"/>
-    <w:lsdException w:name="List 3" w:semiHidden="1" w:unhideWhenUsed="1"/>
-    <w:lsdException w:name="List 4" w:semiHidden="1" w:unhideWhenUsed="1"/>
-    <w:lsdException w:name="List 5" w:semiHidden="1" w:unhideWhenUsed="1"/>
-    <w:lsdException w:name="List Bullet 2" w:semiHidden="1" w:unhideWhenUsed="1"/>
-    <w:lsdException w:name="List Bullet 3" w:semiHidden="1" w:unhideWhenUsed="1"/>
-    <w:lsdException w:name="List Bullet 4" w:semiHidden="1" w:unhideWhenUsed="1"/>
-    <w:lsdException w:name="List Bullet 5" w:semiHidden="1" w:unhideWhenUsed="1"/>
-    <w:lsdException w:name="List Number 2" w:semiHidden="1" w:unhideWhenUsed="1"/>
-    <w:lsdException w:name="List Number 3" w:semiHidden="1" w:unhideWhenUsed="1"/>
-    <w:lsdException w:name="List Number 4" w:semiHidden="1" w:unhideWhenUsed="1"/>
-    <w:lsdException w:name="List Number 5" w:semiHidden="1" w:unhideWhenUsed="1"/>
-    <w:lsdException w:name="Title" w:uiPriority="10" w:qFormat="1"/>
-    <w:lsdException w:name="Closing" w:semiHidden="1" w:unhideWhenUsed="1"/>
-    <w:lsdException w:name="Signature" w:semiHidden="1" w:unhideWhenUsed="1"/>
-    <w:lsdException w:name="Default Paragraph Font" w:semiHidden="1" w:uiPriority="1" w:unhideWhenUsed="1"/>
-    <w:lsdException w:name="Body Text" w:semiHidden="1" w:unhideWhenUsed="1"/>
-    <w:lsdException w:name="Body Text Indent" w:semiHidden="1" w:unhideWhenUsed="1"/>
-    <w:lsdException w:name="List Continue" w:semiHidden="1" w:unhideWhenUsed="1"/>
-    <w:lsdException w:name="List Continue 2" w:semiHidden="1" w:unhideWhenUsed="1"/>
-    <w:lsdException w:name="List Continue 3" w:semiHidden="1" w:unhideWhenUsed="1"/>
-    <w:lsdException w:name="List Continue 4" w:semiHidden="1" w:unhideWhenUsed="1"/>
-    <w:lsdException w:name="List Continue 5" w:semiHidden="1" w:unhideWhenUsed="1"/>
-    <w:lsdException w:name="Message Header" w:semiHidden="1" w:unhideWhenUsed="1"/>
-    <w:lsdException w:name="Subtitle" w:uiPriority="11" w:qFormat="1"/>
-    <w:lsdException w:name="Salutation" w:semiHidden="1" w:unhideWhenUsed="1"/>
-    <w:lsdException w:name="Date" w:semiHidden="1" w:unhideWhenUsed="1"/>
-    <w:lsdException w:name="Body Text First Indent" w:semiHidden="1" w:unhideWhenUsed="1"/>
-    <w:lsdException w:name="Body Text First Indent 2" w:semiHidden="1" w:unhideWhenUsed="1"/>
-    <w:lsdException w:name="Note Heading" w:semiHidden="1" w:unhideWhenUsed="1"/>
-    <w:lsdException w:name="Body Text 2" w:semiHidden="1" w:unhideWhenUsed="1"/>
-    <w:lsdException w:name="Body Text 3" w:semiHidden="1" w:unhideWhenUsed="1"/>
-    <w:lsdException w:name="Body Text Indent 2" w:semiHidden="1" w:unhideWhenUsed="1"/>
-    <w:lsdException w:name="Body Text Indent 3" w:semiHidden="1" w:unhideWhenUsed="1"/>
-    <w:lsdException w:name="Block Text" w:semiHidden="1" w:unhideWhenUsed="1"/>
-    <w:lsdException w:name="Hyperlink" w:semiHidden="1" w:unhideWhenUsed="1"/>
-    <w:lsdException w:name="FollowedHyperlink" w:semiHidden="1" w:unhideWhenUsed="1"/>
-    <w:lsdException w:name="Strong" w:uiPriority="22" w:qFormat="1"/>
-    <w:lsdException w:name="Emphasis" w:uiPriority="20" w:qFormat="1"/>
-    <w:lsdException w:name="Document Map" w:semiHidden="1" w:unhideWhenUsed="1"/>
-    <w:lsdException w:name="Plain Text" w:semiHidden="1" w:unhideWhenUsed="1"/>
-    <w:lsdException w:name="E-mail Signature" w:semiHidden="1" w:unhideWhenUsed="1"/>
-    <w:lsdException w:name="HTML Top of Form" w:semiHidden="1" w:unhideWhenUsed="1"/>
-    <w:lsdException w:name="HTML Bottom of Form" w:semiHidden="1" w:unhideWhenUsed="1"/>
-    <w:lsdException w:name="Normal (Web)" w:semiHidden="1" w:unhideWhenUsed="1"/>
-    <w:lsdException w:name="HTML Acronym" w:semiHidden="1" w:unhideWhenUsed="1"/>
-    <w:lsdException w:name="HTML Address" w:semiHidden="1" w:unhideWhenUsed="1"/>
-    <w:lsdException w:name="HTML Cite" w:semiHidden="1" w:unhideWhenUsed="1"/>
-    <w:lsdException w:name="HTML Code" w:semiHidden="1" w:unhideWhenUsed="1"/>
-    <w:lsdException w:name="HTML Definition" w:semiHidden="1" w:unhideWhenUsed="1"/>
-    <w:lsdException w:name="HTML Keyboard" w:semiHidden="1" w:unhideWhenUsed="1"/>
-    <w:lsdException w:name="HTML Preformatted" w:semiHidden="1" w:unhideWhenUsed="1"/>
-    <w:lsdException w:name="HTML Sample" w:semiHidden="1" w:unhideWhenUsed="1"/>
-    <w:lsdException w:name="HTML Typewriter" w:semiHidden="1" w:unhideWhenUsed="1"/>
-    <w:lsdException w:name="HTML Variable" w:semiHidden="1" w:unhideWhenUsed="1"/>
-    <w:lsdException w:name="Normal Table" w:semiHidden="1" w:unhideWhenUsed="1"/>
-    <w:lsdException w:name="annotation subject" w:semiHidden="1" w:unhideWhenUsed="1"/>
-    <w:lsdException w:name="No List" w:semiHidden="1" w:unhideWhenUsed="1"/>
-    <w:lsdException w:name="Outline List 1" w:semiHidden="1" w:unhideWhenUsed="1"/>
-    <w:lsdException w:name="Outline List 2" w:semiHidden="1" w:unhideWhenUsed="1"/>
-    <w:lsdException w:name="Outline List 3" w:semiHidden="1" w:unhideWhenUsed="1"/>
-    <w:lsdException w:name="Table Simple 1" w:semiHidden="1" w:unhideWhenUsed="1"/>
-    <w:lsdException w:name="Table Simple 2" w:semiHidden="1" w:unhideWhenUsed="1"/>
-    <w:lsdException w:name="Table Simple 3" w:semiHidden="1" w:unhideWhenUsed="1"/>
-    <w:lsdException w:name="Table Classic 1" w:semiHidden="1" w:unhideWhenUsed="1"/>
-    <w:lsdException w:name="Table Classic 2" w:semiHidden="1" w:unhideWhenUsed="1"/>
-    <w:lsdException w:name="Table Classic 3" w:semiHidden="1" w:unhideWhenUsed="1"/>
-    <w:lsdException w:name="Table Classic 4" w:semiHidden="1" w:unhideWhenUsed="1"/>
-    <w:lsdException w:name="Table Colorful 1" w:semiHidden="1" w:unhideWhenUsed="1"/>
-    <w:lsdException w:name="Table Colorful 2" w:semiHidden="1" w:unhideWhenUsed="1"/>
-    <w:lsdException w:name="Table Colorful 3" w:semiHidden="1" w:unhideWhenUsed="1"/>
-    <w:lsdException w:name="Table Columns 1" w:semiHidden="1" w:unhideWhenUsed="1"/>
-    <w:lsdException w:name="Table Columns 2" w:semiHidden="1" w:unhideWhenUsed="1"/>
-    <w:lsdException w:name="Table Columns 3" w:semiHidden="1" w:unhideWhenUsed="1"/>
-    <w:lsdException w:name="Table Columns 4" w:semiHidden="1" w:unhideWhenUsed="1"/>
-    <w:lsdException w:name="Table Columns 5" w:semiHidden="1" w:unhideWhenUsed="1"/>
-    <w:lsdException w:name="Table Grid 1" w:semiHidden="1" w:unhideWhenUsed="1"/>
-    <w:lsdException w:name="Table Grid 2" w:semiHidden="1" w:unhideWhenUsed="1"/>
-    <w:lsdException w:name="Table Grid 3" w:semiHidden="1" w:unhideWhenUsed="1"/>
-    <w:lsdException w:name="Table Grid 4" w:semiHidden="1" w:unhideWhenUsed="1"/>
-    <w:lsdException w:name="Table Grid 5" w:semiHidden="1" w:unhideWhenUsed="1"/>
-    <w:lsdException w:name="Table Grid 6" w:semiHidden="1" w:unhideWhenUsed="1"/>
-    <w:lsdException w:name="Table Grid 7" w:semiHidden="1" w:unhideWhenUsed="1"/>
-    <w:lsdException w:name="Table Grid 8" w:semiHidden="1" w:unhideWhenUsed="1"/>
-    <w:lsdException w:name="Table List 1" w:semiHidden="1" w:unhideWhenUsed="1"/>
-    <w:lsdException w:name="Table List 2" w:semiHidden="1" w:unhideWhenUsed="1"/>
-    <w:lsdException w:name="Table List 3" w:semiHidden="1" w:unhideWhenUsed="1"/>
-    <w:lsdException w:name="Table List 4" w:semiHidden="1" w:unhideWhenUsed="1"/>
-    <w:lsdException w:name="Table List 5" w:semiHidden="1" w:unhideWhenUsed="1"/>
-    <w:lsdException w:name="Table List 6" w:semiHidden="1" w:unhideWhenUsed="1"/>
-    <w:lsdException w:name="Table List 7" w:semiHidden="1" w:unhideWhenUsed="1"/>
-    <w:lsdException w:name="Table List 8" w:semiHidden="1" w:unhideWhenUsed="1"/>
-    <w:lsdException w:name="Table 3D effects 1" w:semiHidden="1" w:unhideWhenUsed="1"/>
-    <w:lsdException w:name="Table 3D effects 2" w:semiHidden="1" w:unhideWhenUsed="1"/>
-    <w:lsdException w:name="Table 3D effects 3" w:semiHidden="1" w:unhideWhenUsed="1"/>
-    <w:lsdException w:name="Table Contemporary" w:semiHidden="1" w:unhideWhenUsed="1"/>
-    <w:lsdException w:name="Table Elegant" w:semiHidden="1" w:unhideWhenUsed="1"/>
-    <w:lsdException w:name="Table Professional" w:semiHidden="1" w:unhideWhenUsed="1"/>
-    <w:lsdException w:name="Table Subtle 1" w:semiHidden="1" w:unhideWhenUsed="1"/>
-    <w:lsdException w:name="Table Subtle 2" w:semiHidden="1" w:unhideWhenUsed="1"/>
-    <w:lsdException w:name="Table Web 1" w:semiHidden="1" w:unhideWhenUsed="1"/>
-    <w:lsdException w:name="Table Web 2" w:semiHidden="1" w:unhideWhenUsed="1"/>
-    <w:lsdException w:name="Table Web 3" w:semiHidden="1" w:unhideWhenUsed="1"/>
-    <w:lsdException w:name="Balloon Text" w:semiHidden="1" w:unhideWhenUsed="1"/>
-    <w:lsdException w:name="Table Grid" w:uiPriority="39"/>
-    <w:lsdException w:name="Table Theme" w:semiHidden="1" w:unhideWhenUsed="1"/>
-    <w:lsdException w:name="Placeholder Text" w:semiHidden="1"/>
-    <w:lsdException w:name="No Spacing" w:uiPriority="1" w:qFormat="1"/>
-    <w:lsdException w:name="Light Shading" w:uiPriority="60"/>
-    <w:lsdException w:name="Light List" w:uiPriority="61"/>
-    <w:lsdException w:name="Light Grid" w:uiPriority="62"/>
-    <w:lsdException w:name="Medium Shading 1" w:uiPriority="63"/>
-    <w:lsdException w:name="Medium Shading 2" w:uiPriority="64"/>
-    <w:lsdException w:name="Medium List 1" w:uiPriority="65"/>
-    <w:lsdException w:name="Medium List 2" w:uiPriority="66"/>
-    <w:lsdException w:name="Medium Grid 1" w:uiPriority="67"/>
-    <w:lsdException w:name="Medium Grid 2" w:uiPriority="68"/>
-    <w:lsdException w:name="Medium Grid 3" w:uiPriority="69"/>
-    <w:lsdException w:name="Dark List" w:uiPriority="70"/>
-    <w:lsdException w:name="Colorful Shading" w:uiPriority="71"/>
-    <w:lsdException w:name="Colorful List" w:uiPriority="72"/>
-    <w:lsdException w:name="Colorful Grid" w:uiPriority="73"/>
-    <w:lsdException w:name="Light Shading Accent 1" w:uiPriority="60"/>
-    <w:lsdException w:name="Light List Accent 1" w:uiPriority="61"/>
-    <w:lsdException w:name="Light Grid Accent 1" w:uiPriority="62"/>
-    <w:lsdException w:name="Medium Shading 1 Accent 1" w:uiPriority="63"/>
-    <w:lsdException w:name="Medium Shading 2 Accent 1" w:uiPriority="64"/>
-    <w:lsdException w:name="Medium List 1 Accent 1" w:uiPriority="65"/>
-    <w:lsdException w:name="Revision" w:semiHidden="1"/>
-    <w:lsdException w:name="List Paragraph" w:uiPriority="34" w:qFormat="1"/>
-    <w:lsdException w:name="Quote" w:uiPriority="29" w:qFormat="1"/>
-    <w:lsdException w:name="Intense Quote" w:uiPriority="30" w:qFormat="1"/>
-    <w:lsdException w:name="Medium List 2 Accent 1" w:uiPriority="66"/>
-    <w:lsdException w:name="Medium Grid 1 Accent 1" w:uiPriority="67"/>
-    <w:lsdException w:name="Medium Grid 2 Accent 1" w:uiPriority="68"/>
-    <w:lsdException w:name="Medium Grid 3 Accent 1" w:uiPriority="69"/>
-    <w:lsdException w:name="Dark List Accent 1" w:uiPriority="70"/>
-    <w:lsdException w:name="Colorful Shading Accent 1" w:uiPriority="71"/>
-    <w:lsdException w:name="Colorful List Accent 1" w:uiPriority="72"/>
-    <w:lsdException w:name="Colorful Grid Accent 1" w:uiPriority="73"/>
-    <w:lsdException w:name="Light Shading Accent 2" w:uiPriority="60"/>
-    <w:lsdException w:name="Light List Accent 2" w:uiPriority="61"/>
-    <w:lsdException w:name="Light Grid Accent 2" w:uiPriority="62"/>
-    <w:lsdException w:name="Medium Shading 1 Accent 2" w:uiPriority="63"/>
-    <w:lsdException w:name="Medium Shading 2 Accent 2" w:uiPriority="64"/>
-    <w:lsdException w:name="Medium List 1 Accent 2" w:uiPriority="65"/>
-    <w:lsdException w:name="Medium List 2 Accent 2" w:uiPriority="66"/>
-    <w:lsdException w:name="Medium Grid 1 Accent 2" w:uiPriority="67"/>
-    <w:lsdException w:name="Medium Grid 2 Accent 2" w:uiPriority="68"/>
-    <w:lsdException w:name="Medium Grid 3 Accent 2" w:uiPriority="69"/>
-    <w:lsdException w:name="Dark List Accent 2" w:uiPriority="70"/>
-    <w:lsdException w:name="Colorful Shading Accent 2" w:uiPriority="71"/>
-    <w:lsdException w:name="Colorful List Accent 2" w:uiPriority="72"/>
-    <w:lsdException w:name="Colorful Grid Accent 2" w:uiPriority="73"/>
-    <w:lsdException w:name="Light Shading Accent 3" w:uiPriority="60"/>
-    <w:lsdException w:name="Light List Accent 3" w:uiPriority="61"/>
-    <w:lsdException w:name="Light Grid Accent 3" w:uiPriority="62"/>
-    <w:lsdException w:name="Medium Shading 1 Accent 3" w:uiPriority="63"/>
-    <w:lsdException w:name="Medium Shading 2 Accent 3" w:uiPriority="64"/>
-    <w:lsdException w:name="Medium List 1 Accent 3" w:uiPriority="65"/>
-    <w:lsdException w:name="Medium List 2 Accent 3" w:uiPriority="66"/>
-    <w:lsdException w:name="Medium Grid 1 Accent 3" w:uiPriority="67"/>
-    <w:lsdException w:name="Medium Grid 2 Accent 3" w:uiPriority="68"/>
-    <w:lsdException w:name="Medium Grid 3 Accent 3" w:uiPriority="69"/>
-    <w:lsdException w:name="Dark List Accent 3" w:uiPriority="70"/>
-    <w:lsdException w:name="Colorful Shading Accent 3" w:uiPriority="71"/>
-    <w:lsdException w:name="Colorful List Accent 3" w:uiPriority="72"/>
-    <w:lsdException w:name="Colorful Grid Accent 3" w:uiPriority="73"/>
-    <w:lsdException w:name="Light Shading Accent 4" w:uiPriority="60"/>
-    <w:lsdException w:name="Light List Accent 4" w:uiPriority="61"/>
-    <w:lsdException w:name="Light Grid Accent 4" w:uiPriority="62"/>
-    <w:lsdException w:name="Medium Shading 1 Accent 4" w:uiPriority="63"/>
-    <w:lsdException w:name="Medium Shading 2 Accent 4" w:uiPriority="64"/>
-    <w:lsdException w:name="Medium List 1 Accent 4" w:uiPriority="65"/>
-    <w:lsdException w:name="Medium List 2 Accent 4" w:uiPriority="66"/>
-    <w:lsdException w:name="Medium Grid 1 Accent 4" w:uiPriority="67"/>
-    <w:lsdException w:name="Medium Grid 2 Accent 4" w:uiPriority="68"/>
-    <w:lsdException w:name="Medium Grid 3 Accent 4" w:uiPriority="69"/>
-    <w:lsdException w:name="Dark List Accent 4" w:uiPriority="70"/>
-    <w:lsdException w:name="Colorful Shading Accent 4" w:uiPriority="71"/>
-    <w:lsdException w:name="Colorful List Accent 4" w:uiPriority="72"/>
-    <w:lsdException w:name="Colorful Grid Accent 4" w:uiPriority="73"/>
-    <w:lsdException w:name="Light Shading Accent 5" w:uiPriority="60"/>
-    <w:lsdException w:name="Light List Accent 5" w:uiPriority="61"/>
-    <w:lsdException w:name="Light Grid Accent 5" w:uiPriority="62"/>
-    <w:lsdException w:name="Medium Shading 1 Accent 5" w:uiPriority="63"/>
-    <w:lsdException w:name="Medium Shading 2 Accent 5" w:uiPriority="64"/>
-    <w:lsdException w:name="Medium List 1 Accent 5" w:uiPriority="65"/>
-    <w:lsdException w:name="Medium List 2 Accent 5" w:uiPriority="66"/>
-    <w:lsdException w:name="Medium Grid 1 Accent 5" w:uiPriority="67"/>
-    <w:lsdException w:name="Medium Grid 2 Accent 5" w:uiPriority="68"/>
-    <w:lsdException w:name="Medium Grid 3 Accent 5" w:uiPriority="69"/>
-    <w:lsdException w:name="Dark List Accent 5" w:uiPriority="70"/>
-    <w:lsdException w:name="Colorful Shading Accent 5" w:uiPriority="71"/>
-    <w:lsdException w:name="Colorful List Accent 5" w:uiPriority="72"/>
-    <w:lsdException w:name="Colorful Grid Accent 5" w:uiPriority="73"/>
-    <w:lsdException w:name="Light Shading Accent 6" w:uiPriority="60"/>
-    <w:lsdException w:name="Light List Accent 6" w:uiPriority="61"/>
-    <w:lsdException w:name="Light Grid Accent 6" w:uiPriority="62"/>
-    <w:lsdException w:name="Medium Shading 1 Accent 6" w:uiPriority="63"/>
-    <w:lsdException w:name="Medium Shading 2 Accent 6" w:uiPriority="64"/>
-    <w:lsdException w:name="Medium List 1 Accent 6" w:uiPriority="65"/>
-    <w:lsdException w:name="Medium List 2 Accent 6" w:uiPriority="66"/>
-    <w:lsdException w:name="Medium Grid 1 Accent 6" w:uiPriority="67"/>
-    <w:lsdException w:name="Medium Grid 2 Accent 6" w:uiPriority="68"/>
-    <w:lsdException w:name="Medium Grid 3 Accent 6" w:uiPriority="69"/>
-    <w:lsdException w:name="Dark List Accent 6" w:uiPriority="70"/>
-    <w:lsdException w:name="Colorful Shading Accent 6" w:uiPriority="71"/>
-    <w:lsdException w:name="Colorful List Accent 6" w:uiPriority="72"/>
-    <w:lsdException w:name="Colorful Grid Accent 6" w:uiPriority="73"/>
-    <w:lsdException w:name="Subtle Emphasis" w:uiPriority="19" w:qFormat="1"/>
-    <w:lsdException w:name="Intense Emphasis" w:uiPriority="21" w:qFormat="1"/>
-    <w:lsdException w:name="Subtle Reference" w:uiPriority="31" w:qFormat="1"/>
-    <w:lsdException w:name="Intense Reference" w:uiPriority="32" w:qFormat="1"/>
-    <w:lsdException w:name="Book Title" w:uiPriority="33" w:qFormat="1"/>
-    <w:lsdException w:name="Bibliography" w:semiHidden="1" w:uiPriority="37" w:unhideWhenUsed="1"/>
-    <w:lsdException w:name="TOC Heading" w:semiHidden="1" w:uiPriority="39" w:unhideWhenUsed="1" w:qFormat="1"/>
-    <w:lsdException w:name="Plain Table 1" w:uiPriority="41"/>
-    <w:lsdException w:name="Plain Table 2" w:uiPriority="42"/>
-    <w:lsdException w:name="Plain Table 3" w:uiPriority="43"/>
-    <w:lsdException w:name="Plain Table 4" w:uiPriority="44"/>
-    <w:lsdException w:name="Plain Table 5" w:uiPriority="45"/>
-    <w:lsdException w:name="Grid Table Light" w:uiPriority="40"/>
-    <w:lsdException w:name="Grid Table 1 Light" w:uiPriority="46"/>
-    <w:lsdException w:name="Grid Table 2" w:uiPriority="47"/>
-    <w:lsdException w:name="Grid Table 3" w:uiPriority="48"/>
-    <w:lsdException w:name="Grid Table 4" w:uiPriority="49"/>
-    <w:lsdException w:name="Grid Table 5 Dark" w:uiPriority="50"/>
-    <w:lsdException w:name="Grid Table 6 Colorful" w:uiPriority="51"/>
-    <w:lsdException w:name="Grid Table 7 Colorful" w:uiPriority="52"/>
-    <w:lsdException w:name="Grid Table 1 Light Accent 1" w:uiPriority="46"/>
-    <w:lsdException w:name="Grid Table 2 Accent 1" w:uiPriority="47"/>
-    <w:lsdException w:name="Grid Table 3 Accent 1" w:uiPriority="48"/>
-    <w:lsdException w:name="Grid Table 4 Accent 1" w:uiPriority="49"/>
-    <w:lsdException w:name="Grid Table 5 Dark Accent 1" w:uiPriority="50"/>
-    <w:lsdException w:name="Grid Table 6 Colorful Accent 1" w:uiPriority="51"/>
-    <w:lsdException w:name="Grid Table 7 Colorful Accent 1" w:uiPriority="52"/>
-    <w:lsdException w:name="Grid Table 1 Light Accent 2" w:uiPriority="46"/>
-    <w:lsdException w:name="Grid Table 2 Accent 2" w:uiPriority="47"/>
-    <w:lsdException w:name="Grid Table 3 Accent 2" w:uiPriority="48"/>
-    <w:lsdException w:name="Grid Table 4 Accent 2" w:uiPriority="49"/>
-    <w:lsdException w:name="Grid Table 5 Dark Accent 2" w:uiPriority="50"/>
-    <w:lsdException w:name="Grid Table 6 Colorful Accent 2" w:uiPriority="51"/>
-    <w:lsdException w:name="Grid Table 7 Colorful Accent 2" w:uiPriority="52"/>
-    <w:lsdException w:name="Grid Table 1 Light Accent 3" w:uiPriority="46"/>
-    <w:lsdException w:name="Grid Table 2 Accent 3" w:uiPriority="47"/>
-    <w:lsdException w:name="Grid Table 3 Accent 3" w:uiPriority="48"/>
-    <w:lsdException w:name="Grid Table 4 Accent 3" w:uiPriority="49"/>
-    <w:lsdException w:name="Grid Table 5 Dark Accent 3" w:uiPriority="50"/>
-    <w:lsdException w:name="Grid Table 6 Colorful Accent 3" w:uiPriority="51"/>
-    <w:lsdException w:name="Grid Table 7 Colorful Accent 3" w:uiPriority="52"/>
-    <w:lsdException w:name="Grid Table 1 Light Accent 4" w:uiPriority="46"/>
-    <w:lsdException w:name="Grid Table 2 Accent 4" w:uiPriority="47"/>
-    <w:lsdException w:name="Grid Table 3 Accent 4" w:uiPriority="48"/>
-    <w:lsdException w:name="Grid Table 4 Accent 4" w:uiPriority="49"/>
-    <w:lsdException w:name="Grid Table 5 Dark Accent 4" w:uiPriority="50"/>
-    <w:lsdException w:name="Grid Table 6 Colorful Accent 4" w:uiPriority="51"/>
-    <w:lsdException w:name="Grid Table 7 Colorful Accent 4" w:uiPriority="52"/>
-    <w:lsdException w:name="Grid Table 1 Light Accent 5" w:uiPriority="46"/>
-    <w:lsdException w:name="Grid Table 2 Accent 5" w:uiPriority="47"/>
-    <w:lsdException w:name="Grid Table 3 Accent 5" w:uiPriority="48"/>
-    <w:lsdException w:name="Grid Table 4 Accent 5" w:uiPriority="49"/>
-    <w:lsdException w:name="Grid Table 5 Dark Accent 5" w:uiPriority="50"/>
-    <w:lsdException w:name="Grid Table 6 Colorful Accent 5" w:uiPriority="51"/>
-    <w:lsdException w:name="Grid Table 7 Colorful Accent 5" w:uiPriority="52"/>
-    <w:lsdException w:name="Grid Table 1 Light Accent 6" w:uiPriority="46"/>
-    <w:lsdException w:name="Grid Table 2 Accent 6" w:uiPriority="47"/>
-    <w:lsdException w:name="Grid Table 3 Accent 6" w:uiPriority="48"/>
-    <w:lsdException w:name="Grid Table 4 Accent 6" w:uiPriority="49"/>
-    <w:lsdException w:name="Grid Table 5 Dark Accent 6" w:uiPriority="50"/>
-    <w:lsdException w:name="Grid Table 6 Colorful Accent 6" w:uiPriority="51"/>
-    <w:lsdException w:name="Grid Table 7 Colorful Accent 6" w:uiPriority="52"/>
-    <w:lsdException w:name="List Table 1 Light" w:uiPriority="46"/>
-    <w:lsdException w:name="List Table 2" w:uiPriority="47"/>
-    <w:lsdException w:name="List Table 3" w:uiPriority="48"/>
-    <w:lsdException w:name="List Table 4" w:uiPriority="49"/>
-    <w:lsdException w:name="List Table 5 Dark" w:uiPriority="50"/>
-    <w:lsdException w:name="List Table 6 Colorful" w:uiPriority="51"/>
-    <w:lsdException w:name="List Table 7 Colorful" w:uiPriority="52"/>
-    <w:lsdException w:name="List Table 1 Light Accent 1" w:uiPriority="46"/>
-    <w:lsdException w:name="List Table 2 Accent 1" w:uiPriority="47"/>
-    <w:lsdException w:name="List Table 3 Accent 1" w:uiPriority="48"/>
-    <w:lsdException w:name="List Table 4 Accent 1" w:uiPriority="49"/>
-    <w:lsdException w:name="List Table 5 Dark Accent 1" w:uiPriority="50"/>
-    <w:lsdException w:name="List Table 6 Colorful Accent 1" w:uiPriority="51"/>
-    <w:lsdException w:name="List Table 7 Colorful Accent 1" w:uiPriority="52"/>
-    <w:lsdException w:name="List Table 1 Light Accent 2" w:uiPriority="46"/>
-    <w:lsdException w:name="List Table 2 Accent 2" w:uiPriority="47"/>
-    <w:lsdException w:name="List Table 3 Accent 2" w:uiPriority="48"/>
-    <w:lsdException w:name="List Table 4 Accent 2" w:uiPriority="49"/>
-    <w:lsdException w:name="List Table 5 Dark Accent 2" w:uiPriority="50"/>
-    <w:lsdException w:name="List Table 6 Colorful Accent 2" w:uiPriority="51"/>
-    <w:lsdException w:name="List Table 7 Colorful Accent 2" w:uiPriority="52"/>
-    <w:lsdException w:name="List Table 1 Light Accent 3" w:uiPriority="46"/>
-    <w:lsdException w:name="List Table 2 Accent 3" w:uiPriority="47"/>
-    <w:lsdException w:name="List Table 3 Accent 3" w:uiPriority="48"/>
-    <w:lsdException w:name="List Table 4 Accent 3" w:uiPriority="49"/>
-    <w:lsdException w:name="List Table 5 Dark Accent 3" w:uiPriority="50"/>
-    <w:lsdException w:name="List Table 6 Colorful Accent 3" w:uiPriority="51"/>
-    <w:lsdException w:name="List Table 7 Colorful Accent 3" w:uiPriority="52"/>
-    <w:lsdException w:name="List Table 1 Light Accent 4" w:uiPriority="46"/>
-    <w:lsdException w:name="List Table 2 Accent 4" w:uiPriority="47"/>
-    <w:lsdException w:name="List Table 3 Accent 4" w:uiPriority="48"/>
-    <w:lsdException w:name="List Table 4 Accent 4" w:uiPriority="49"/>
-    <w:lsdException w:name="List Table 5 Dark Accent 4" w:uiPriority="50"/>
-    <w:lsdException w:name="List Table 6 Colorful Accent 4" w:uiPriority="51"/>
-    <w:lsdException w:name="List Table 7 Colorful Accent 4" w:uiPriority="52"/>
-    <w:lsdException w:name="List Table 1 Light Accent 5" w:uiPriority="46"/>
-    <w:lsdException w:name="List Table 2 Accent 5" w:uiPriority="47"/>
-    <w:lsdException w:name="List Table 3 Accent 5" w:uiPriority="48"/>
-    <w:lsdException w:name="List Table 4 Accent 5" w:uiPriority="49"/>
-    <w:lsdException w:name="List Table 5 Dark Accent 5" w:uiPriority="50"/>
-    <w:lsdException w:name="List Table 6 Colorful Accent 5" w:uiPriority="51"/>
-    <w:lsdException w:name="List Table 7 Colorful Accent 5" w:uiPriority="52"/>
-    <w:lsdException w:name="List Table 1 Light Accent 6" w:uiPriority="46"/>
-    <w:lsdException w:name="List Table 2 Accent 6" w:uiPriority="47"/>
-    <w:lsdException w:name="List Table 3 Accent 6" w:uiPriority="48"/>
-    <w:lsdException w:name="List Table 4 Accent 6" w:uiPriority="49"/>
-    <w:lsdException w:name="List Table 5 Dark Accent 6" w:uiPriority="50"/>
-    <w:lsdException w:name="List Table 6 Colorful Accent 6" w:uiPriority="51"/>
-    <w:lsdException w:name="List Table 7 Colorful Accent 6" w:uiPriority="52"/>
+  <w:latentStyles w:defLockedState="0" w:defUIPriority="99" w:defSemiHidden="1" w:defUnhideWhenUsed="1" w:defQFormat="0" w:count="267">
+    <w:lsdException w:name="Normal" w:semiHidden="0" w:uiPriority="0" w:unhideWhenUsed="0" w:qFormat="1"/>
+    <w:lsdException w:name="heading 1" w:semiHidden="0" w:uiPriority="9" w:unhideWhenUsed="0" w:qFormat="1"/>
+    <w:lsdException w:name="heading 2" w:uiPriority="9" w:qFormat="1"/>
+    <w:lsdException w:name="heading 3" w:uiPriority="9" w:qFormat="1"/>
+    <w:lsdException w:name="heading 4" w:uiPriority="9" w:qFormat="1"/>
+    <w:lsdException w:name="heading 5" w:uiPriority="9" w:qFormat="1"/>
+    <w:lsdException w:name="heading 6" w:uiPriority="9" w:qFormat="1"/>
+    <w:lsdException w:name="heading 7" w:uiPriority="9" w:qFormat="1"/>
+    <w:lsdException w:name="heading 8" w:uiPriority="9" w:qFormat="1"/>
+    <w:lsdException w:name="heading 9" w:uiPriority="9" w:qFormat="1"/>
+    <w:lsdException w:name="toc 1" w:uiPriority="39"/>
+    <w:lsdException w:name="toc 2" w:uiPriority="39"/>
+    <w:lsdException w:name="toc 3" w:uiPriority="39"/>
+    <w:lsdException w:name="toc 4" w:uiPriority="39"/>
+    <w:lsdException w:name="toc 5" w:uiPriority="39"/>
+    <w:lsdException w:name="toc 6" w:uiPriority="39"/>
+    <w:lsdException w:name="toc 7" w:uiPriority="39"/>
+    <w:lsdException w:name="toc 8" w:uiPriority="39"/>
+    <w:lsdException w:name="toc 9" w:uiPriority="39"/>
+    <w:lsdException w:name="caption" w:uiPriority="35" w:qFormat="1"/>
+    <w:lsdException w:name="Title" w:semiHidden="0" w:uiPriority="10" w:unhideWhenUsed="0" w:qFormat="1"/>
+    <w:lsdException w:name="Default Paragraph Font" w:uiPriority="1"/>
+    <w:lsdException w:name="Subtitle" w:semiHidden="0" w:uiPriority="11" w:unhideWhenUsed="0" w:qFormat="1"/>
+    <w:lsdException w:name="Strong" w:semiHidden="0" w:uiPriority="22" w:unhideWhenUsed="0" w:qFormat="1"/>
+    <w:lsdException w:name="Emphasis" w:semiHidden="0" w:uiPriority="20" w:unhideWhenUsed="0" w:qFormat="1"/>
+    <w:lsdException w:name="Table Grid" w:semiHidden="0" w:uiPriority="39" w:unhideWhenUsed="0"/>
+    <w:lsdException w:name="Placeholder Text" w:unhideWhenUsed="0"/>
+    <w:lsdException w:name="No Spacing" w:semiHidden="0" w:uiPriority="1" w:unhideWhenUsed="0" w:qFormat="1"/>
+    <w:lsdException w:name="Light Shading" w:semiHidden="0" w:uiPriority="60" w:unhideWhenUsed="0"/>
+    <w:lsdException w:name="Light List" w:semiHidden="0" w:uiPriority="61" w:unhideWhenUsed="0"/>
+    <w:lsdException w:name="Light Grid" w:semiHidden="0" w:uiPriority="62" w:unhideWhenUsed="0"/>
+    <w:lsdException w:name="Medium Shading 1" w:semiHidden="0" w:uiPriority="63" w:unhideWhenUsed="0"/>
+    <w:lsdException w:name="Medium Shading 2" w:semiHidden="0" w:uiPriority="64" w:unhideWhenUsed="0"/>
+    <w:lsdException w:name="Medium List 1" w:semiHidden="0" w:uiPriority="65" w:unhideWhenUsed="0"/>
+    <w:lsdException w:name="Medium List 2" w:semiHidden="0" w:uiPriority="66" w:unhideWhenUsed="0"/>
+    <w:lsdException w:name="Medium Grid 1" w:semiHidden="0" w:uiPriority="67" w:unhideWhenUsed="0"/>
+    <w:lsdException w:name="Medium Grid 2" w:semiHidden="0" w:uiPriority="68" w:unhideWhenUsed="0"/>
+    <w:lsdException w:name="Medium Grid 3" w:semiHidden="0" w:uiPriority="69" w:unhideWhenUsed="0"/>
+    <w:lsdException w:name="Dark List" w:semiHidden="0" w:uiPriority="70" w:unhideWhenUsed="0"/>
+    <w:lsdException w:name="Colorful Shading" w:semiHidden="0" w:uiPriority="71" w:unhideWhenUsed="0"/>
+    <w:lsdException w:name="Colorful List" w:semiHidden="0" w:uiPriority="72" w:unhideWhenUsed="0"/>
+    <w:lsdException w:name="Colorful Grid" w:semiHidden="0" w:uiPriority="73" w:unhideWhenUsed="0"/>
+    <w:lsdException w:name="Light Shading Accent 1" w:semiHidden="0" w:uiPriority="60" w:unhideWhenUsed="0"/>
+    <w:lsdException w:name="Light List Accent 1" w:semiHidden="0" w:uiPriority="61" w:unhideWhenUsed="0"/>
+    <w:lsdException w:name="Light Grid Accent 1" w:semiHidden="0" w:uiPriority="62" w:unhideWhenUsed="0"/>
+    <w:lsdException w:name="Medium Shading 1 Accent 1" w:semiHidden="0" w:uiPriority="63" w:unhideWhenUsed="0"/>
+    <w:lsdException w:name="Medium Shading 2 Accent 1" w:semiHidden="0" w:uiPriority="64" w:unhideWhenUsed="0"/>
+    <w:lsdException w:name="Medium List 1 Accent 1" w:semiHidden="0" w:uiPriority="65" w:unhideWhenUsed="0"/>
+    <w:lsdException w:name="Revision" w:unhideWhenUsed="0"/>
+    <w:lsdException w:name="List Paragraph" w:semiHidden="0" w:uiPriority="34" w:unhideWhenUsed="0" w:qFormat="1"/>
+    <w:lsdException w:name="Quote" w:semiHidden="0" w:uiPriority="29" w:unhideWhenUsed="0" w:qFormat="1"/>
+    <w:lsdException w:name="Intense Quote" w:semiHidden="0" w:uiPriority="30" w:unhideWhenUsed="0" w:qFormat="1"/>
+    <w:lsdException w:name="Medium List 2 Accent 1" w:semiHidden="0" w:uiPriority="66" w:unhideWhenUsed="0"/>
+    <w:lsdException w:name="Medium Grid 1 Accent 1" w:semiHidden="0" w:uiPriority="67" w:unhideWhenUsed="0"/>
+    <w:lsdException w:name="Medium Grid 2 Accent 1" w:semiHidden="0" w:uiPriority="68" w:unhideWhenUsed="0"/>
+    <w:lsdException w:name="Medium Grid 3 Accent 1" w:semiHidden="0" w:uiPriority="69" w:unhideWhenUsed="0"/>
+    <w:lsdException w:name="Dark List Accent 1" w:semiHidden="0" w:uiPriority="70" w:unhideWhenUsed="0"/>
+    <w:lsdException w:name="Colorful Shading Accent 1" w:semiHidden="0" w:uiPriority="71" w:unhideWhenUsed="0"/>
+    <w:lsdException w:name="Colorful List Accent 1" w:semiHidden="0" w:uiPriority="72" w:unhideWhenUsed="0"/>
+    <w:lsdException w:name="Colorful Grid Accent 1" w:semiHidden="0" w:uiPriority="73" w:unhideWhenUsed="0"/>
+    <w:lsdException w:name="Light Shading Accent 2" w:semiHidden="0" w:uiPriority="60" w:unhideWhenUsed="0"/>
+    <w:lsdException w:name="Light List Accent 2" w:semiHidden="0" w:uiPriority="61" w:unhideWhenUsed="0"/>
+    <w:lsdException w:name="Light Grid Accent 2" w:semiHidden="0" w:uiPriority="62" w:unhideWhenUsed="0"/>
+    <w:lsdException w:name="Medium Shading 1 Accent 2" w:semiHidden="0" w:uiPriority="63" w:unhideWhenUsed="0"/>
+    <w:lsdException w:name="Medium Shading 2 Accent 2" w:semiHidden="0" w:uiPriority="64" w:unhideWhenUsed="0"/>
+    <w:lsdException w:name="Medium List 1 Accent 2" w:semiHidden="0" w:uiPriority="65" w:unhideWhenUsed="0"/>
+    <w:lsdException w:name="Medium List 2 Accent 2" w:semiHidden="0" w:uiPriority="66" w:unhideWhenUsed="0"/>
+    <w:lsdException w:name="Medium Grid 1 Accent 2" w:semiHidden="0" w:uiPriority="67" w:unhideWhenUsed="0"/>
+    <w:lsdException w:name="Medium Grid 2 Accent 2" w:semiHidden="0" w:uiPriority="68" w:unhideWhenUsed="0"/>
+    <w:lsdException w:name="Medium Grid 3 Accent 2" w:semiHidden="0" w:uiPriority="69" w:unhideWhenUsed="0"/>
+    <w:lsdException w:name="Dark List Accent 2" w:semiHidden="0" w:uiPriority="70" w:unhideWhenUsed="0"/>
+    <w:lsdException w:name="Colorful Shading Accent 2" w:semiHidden="0" w:uiPriority="71" w:unhideWhenUsed="0"/>
+    <w:lsdException w:name="Colorful List Accent 2" w:semiHidden="0" w:uiPriority="72" w:unhideWhenUsed="0"/>
+    <w:lsdException w:name="Colorful Grid Accent 2" w:semiHidden="0" w:uiPriority="73" w:unhideWhenUsed="0"/>
+    <w:lsdException w:name="Light Shading Accent 3" w:semiHidden="0" w:uiPriority="60" w:unhideWhenUsed="0"/>
+    <w:lsdException w:name="Light List Accent 3" w:semiHidden="0" w:uiPriority="61" w:unhideWhenUsed="0"/>
+    <w:lsdException w:name="Light Grid Accent 3" w:semiHidden="0" w:uiPriority="62" w:unhideWhenUsed="0"/>
+    <w:lsdException w:name="Medium Shading 1 Accent 3" w:semiHidden="0" w:uiPriority="63" w:unhideWhenUsed="0"/>
+    <w:lsdException w:name="Medium Shading 2 Accent 3" w:semiHidden="0" w:uiPriority="64" w:unhideWhenUsed="0"/>
+    <w:lsdException w:name="Medium List 1 Accent 3" w:semiHidden="0" w:uiPriority="65" w:unhideWhenUsed="0"/>
+    <w:lsdException w:name="Medium List 2 Accent 3" w:semiHidden="0" w:uiPriority="66" w:unhideWhenUsed="0"/>
+    <w:lsdException w:name="Medium Grid 1 Accent 3" w:semiHidden="0" w:uiPriority="67" w:unhideWhenUsed="0"/>
+    <w:lsdException w:name="Medium Grid 2 Accent 3" w:semiHidden="0" w:uiPriority="68" w:unhideWhenUsed="0"/>
+    <w:lsdException w:name="Medium Grid 3 Accent 3" w:semiHidden="0" w:uiPriority="69" w:unhideWhenUsed="0"/>
+    <w:lsdException w:name="Dark List Accent 3" w:semiHidden="0" w:uiPriority="70" w:unhideWhenUsed="0"/>
+    <w:lsdException w:name="Colorful Shading Accent 3" w:semiHidden="0" w:uiPriority="71" w:unhideWhenUsed="0"/>
+    <w:lsdException w:name="Colorful List Accent 3" w:semiHidden="0" w:uiPriority="72" w:unhideWhenUsed="0"/>
+    <w:lsdException w:name="Colorful Grid Accent 3" w:semiHidden="0" w:uiPriority="73" w:unhideWhenUsed="0"/>
+    <w:lsdException w:name="Light Shading Accent 4" w:semiHidden="0" w:uiPriority="60" w:unhideWhenUsed="0"/>
+    <w:lsdException w:name="Light List Accent 4" w:semiHidden="0" w:uiPriority="61" w:unhideWhenUsed="0"/>
+    <w:lsdException w:name="Light Grid Accent 4" w:semiHidden="0" w:uiPriority="62" w:unhideWhenUsed="0"/>
+    <w:lsdException w:name="Medium Shading 1 Accent 4" w:semiHidden="0" w:uiPriority="63" w:unhideWhenUsed="0"/>
+    <w:lsdException w:name="Medium Shading 2 Accent 4" w:semiHidden="0" w:uiPriority="64" w:unhideWhenUsed="0"/>
+    <w:lsdException w:name="Medium List 1 Accent 4" w:semiHidden="0" w:uiPriority="65" w:unhideWhenUsed="0"/>
+    <w:lsdException w:name="Medium List 2 Accent 4" w:semiHidden="0" w:uiPriority="66" w:unhideWhenUsed="0"/>
+    <w:lsdException w:name="Medium Grid 1 Accent 4" w:semiHidden="0" w:uiPriority="67" w:unhideWhenUsed="0"/>
+    <w:lsdException w:name="Medium Grid 2 Accent 4" w:semiHidden="0" w:uiPriority="68" w:unhideWhenUsed="0"/>
+    <w:lsdException w:name="Medium Grid 3 Accent 4" w:semiHidden="0" w:uiPriority="69" w:unhideWhenUsed="0"/>
+    <w:lsdException w:name="Dark List Accent 4" w:semiHidden="0" w:uiPriority="70" w:unhideWhenUsed="0"/>
+    <w:lsdException w:name="Colorful Shading Accent 4" w:semiHidden="0" w:uiPriority="71" w:unhideWhenUsed="0"/>
+    <w:lsdException w:name="Colorful List Accent 4" w:semiHidden="0" w:uiPriority="72" w:unhideWhenUsed="0"/>
+    <w:lsdException w:name="Colorful Grid Accent 4" w:semiHidden="0" w:uiPriority="73" w:unhideWhenUsed="0"/>
+    <w:lsdException w:name="Light Shading Accent 5" w:semiHidden="0" w:uiPriority="60" w:unhideWhenUsed="0"/>
+    <w:lsdException w:name="Light List Accent 5" w:semiHidden="0" w:uiPriority="61" w:unhideWhenUsed="0"/>
+    <w:lsdException w:name="Light Grid Accent 5" w:semiHidden="0" w:uiPriority="62" w:unhideWhenUsed="0"/>
+    <w:lsdException w:name="Medium Shading 1 Accent 5" w:semiHidden="0" w:uiPriority="63" w:unhideWhenUsed="0"/>
+    <w:lsdException w:name="Medium Shading 2 Accent 5" w:semiHidden="0" w:uiPriority="64" w:unhideWhenUsed="0"/>
+    <w:lsdException w:name="Medium List 1 Accent 5" w:semiHidden="0" w:uiPriority="65" w:unhideWhenUsed="0"/>
+    <w:lsdException w:name="Medium List 2 Accent 5" w:semiHidden="0" w:uiPriority="66" w:unhideWhenUsed="0"/>
+    <w:lsdException w:name="Medium Grid 1 Accent 5" w:semiHidden="0" w:uiPriority="67" w:unhideWhenUsed="0"/>
+    <w:lsdException w:name="Medium Grid 2 Accent 5" w:semiHidden="0" w:uiPriority="68" w:unhideWhenUsed="0"/>
+    <w:lsdException w:name="Medium Grid 3 Accent 5" w:semiHidden="0" w:uiPriority="69" w:unhideWhenUsed="0"/>
+    <w:lsdException w:name="Dark List Accent 5" w:semiHidden="0" w:uiPriority="70" w:unhideWhenUsed="0"/>
+    <w:lsdException w:name="Colorful Shading Accent 5" w:semiHidden="0" w:uiPriority="71" w:unhideWhenUsed="0"/>
+    <w:lsdException w:name="Colorful List Accent 5" w:semiHidden="0" w:uiPriority="72" w:unhideWhenUsed="0"/>
+    <w:lsdException w:name="Colorful Grid Accent 5" w:semiHidden="0" w:uiPriority="73" w:unhideWhenUsed="0"/>
+    <w:lsdException w:name="Light Shading Accent 6" w:semiHidden="0" w:uiPriority="60" w:unhideWhenUsed="0"/>
+    <w:lsdException w:name="Light List Accent 6" w:semiHidden="0" w:uiPriority="61" w:unhideWhenUsed="0"/>
+    <w:lsdException w:name="Light Grid Accent 6" w:semiHidden="0" w:uiPriority="62" w:unhideWhenUsed="0"/>
+    <w:lsdException w:name="Medium Shading 1 Accent 6" w:semiHidden="0" w:uiPriority="63" w:unhideWhenUsed="0"/>
+    <w:lsdException w:name="Medium Shading 2 Accent 6" w:semiHidden="0" w:uiPriority="64" w:unhideWhenUsed="0"/>
+    <w:lsdException w:name="Medium List 1 Accent 6" w:semiHidden="0" w:uiPriority="65" w:unhideWhenUsed="0"/>
+    <w:lsdException w:name="Medium List 2 Accent 6" w:semiHidden="0" w:uiPriority="66" w:unhideWhenUsed="0"/>
+    <w:lsdException w:name="Medium Grid 1 Accent 6" w:semiHidden="0" w:uiPriority="67" w:unhideWhenUsed="0"/>
+    <w:lsdException w:name="Medium Grid 2 Accent 6" w:semiHidden="0" w:uiPriority="68" w:unhideWhenUsed="0"/>
+    <w:lsdException w:name="Medium Grid 3 Accent 6" w:semiHidden="0" w:uiPriority="69" w:unhideWhenUsed="0"/>
+    <w:lsdException w:name="Dark List Accent 6" w:semiHidden="0" w:uiPriority="70" w:unhideWhenUsed="0"/>
+    <w:lsdException w:name="Colorful Shading Accent 6" w:semiHidden="0" w:uiPriority="71" w:unhideWhenUsed="0"/>
+    <w:lsdException w:name="Colorful List Accent 6" w:semiHidden="0" w:uiPriority="72" w:unhideWhenUsed="0"/>
+    <w:lsdException w:name="Colorful Grid Accent 6" w:semiHidden="0" w:uiPriority="73" w:unhideWhenUsed="0"/>
+    <w:lsdException w:name="Subtle Emphasis" w:semiHidden="0" w:uiPriority="19" w:unhideWhenUsed="0" w:qFormat="1"/>
+    <w:lsdException w:name="Intense Emphasis" w:semiHidden="0" w:uiPriority="21" w:unhideWhenUsed="0" w:qFormat="1"/>
+    <w:lsdException w:name="Subtle Reference" w:semiHidden="0" w:uiPriority="31" w:unhideWhenUsed="0" w:qFormat="1"/>
+    <w:lsdException w:name="Intense Reference" w:semiHidden="0" w:uiPriority="32" w:unhideWhenUsed="0" w:qFormat="1"/>
+    <w:lsdException w:name="Book Title" w:semiHidden="0" w:uiPriority="33" w:unhideWhenUsed="0" w:qFormat="1"/>
+    <w:lsdException w:name="Bibliography" w:uiPriority="37"/>
+    <w:lsdException w:name="TOC Heading" w:uiPriority="39" w:qFormat="1"/>
   </w:latentStyles>
   <w:style w:type="paragraph" w:default="1" w:styleId="Normal">
     <w:name w:val="Normal"/>
@@ -8128,6 +8090,7 @@
     <w:uiPriority w:val="99"/>
     <w:semiHidden/>
     <w:unhideWhenUsed/>
+    <w:qFormat/>
     <w:tblPr>
       <w:tblInd w:w="0" w:type="dxa"/>
       <w:tblCellMar>
@@ -8483,7 +8446,7 @@
   <a:extraClrSchemeLst/>
   <a:extLst>
     <a:ext uri="{05A4C25C-085E-4340-85A3-A5531E510DB2}">
-      <thm15:themeFamily xmlns:thm15="http://schemas.microsoft.com/office/thememl/2012/main" name="Office Theme" id="{62F939B6-93AF-4DB8-9C6B-D6C7DFDC589F}" vid="{4A3C46E8-61CC-4603-A589-7422A47A8E4A}"/>
+      <thm15:themeFamily xmlns:thm15="http://schemas.microsoft.com/office/thememl/2012/main" xmlns="" name="Office Theme" id="{62F939B6-93AF-4DB8-9C6B-D6C7DFDC589F}" vid="{4A3C46E8-61CC-4603-A589-7422A47A8E4A}"/>
     </a:ext>
   </a:extLst>
 </a:theme>

</xml_diff>